<commit_message>
Modified Prompts document to include few headings.
</commit_message>
<xml_diff>
--- a/ISM6225_Spring_2024_Assignment_2/prompts.docx
+++ b/ISM6225_Spring_2024_Assignment_2/prompts.docx
@@ -3,6 +3,44 @@
 <w:document xmlns:wpc="http://schemas.microsoft.com/office/word/2010/wordprocessingCanvas" xmlns:cx="http://schemas.microsoft.com/office/drawing/2014/chartex" xmlns:cx1="http://schemas.microsoft.com/office/drawing/2015/9/8/chartex" xmlns:cx2="http://schemas.microsoft.com/office/drawing/2015/10/21/chartex" xmlns:cx3="http://schemas.microsoft.com/office/drawing/2016/5/9/chartex" xmlns:cx4="http://schemas.microsoft.com/office/drawing/2016/5/10/chartex" xmlns:cx5="http://schemas.microsoft.com/office/drawing/2016/5/11/chartex" xmlns:cx6="http://schemas.microsoft.com/office/drawing/2016/5/12/chartex" xmlns:cx7="http://schemas.microsoft.com/office/drawing/2016/5/13/chartex" xmlns:cx8="http://schemas.microsoft.com/office/drawing/2016/5/14/chartex" xmlns:mc="http://schemas.openxmlformats.org/markup-compatibility/2006" xmlns:aink="http://schemas.microsoft.com/office/drawing/2016/ink" xmlns:am3d="http://schemas.microsoft.com/office/drawing/2017/model3d" xmlns:o="urn:schemas-microsoft-com:office:office" xmlns:oel="http://schemas.microsoft.com/office/2019/extlst" xmlns:r="http://schemas.openxmlformats.org/officeDocument/2006/relationships" xmlns:m="http://schemas.openxmlformats.org/officeDocument/2006/math" xmlns:v="urn:schemas-microsoft-com:vml" xmlns:wp14="http://schemas.microsoft.com/office/word/2010/wordprocessingDrawing" xmlns:wp="http://schemas.openxmlformats.org/drawingml/2006/wordprocessingDrawing" xmlns:w10="urn:schemas-microsoft-com:office:word" xmlns:w="http://schemas.openxmlformats.org/wordprocessingml/2006/main" xmlns:w14="http://schemas.microsoft.com/office/word/2010/wordml" xmlns:w15="http://schemas.microsoft.com/office/word/2012/wordml" xmlns:w16cex="http://schemas.microsoft.com/office/word/2018/wordml/cex" xmlns:w16cid="http://schemas.microsoft.com/office/word/2016/wordml/cid" xmlns:w16="http://schemas.microsoft.com/office/word/2018/wordml" xmlns:w16du="http://schemas.microsoft.com/office/word/2023/wordml/word16du" xmlns:w16sdtdh="http://schemas.microsoft.com/office/word/2020/wordml/sdtdatahash" xmlns:w16sdtfl="http://schemas.microsoft.com/office/word/2024/wordml/sdtformatlock" xmlns:w16se="http://schemas.microsoft.com/office/word/2015/wordml/symex" xmlns:wpg="http://schemas.microsoft.com/office/word/2010/wordprocessingGroup" xmlns:wpi="http://schemas.microsoft.com/office/word/2010/wordprocessingInk" xmlns:wne="http://schemas.microsoft.com/office/word/2006/wordml" xmlns:wps="http://schemas.microsoft.com/office/word/2010/wordprocessingShape" mc:Ignorable="w14 w15 w16se w16cid w16 w16cex w16sdtdh w16sdtfl w16du wp14">
   <w:body>
     <w:p>
+      <w:pPr>
+        <w:jc w:val="center"/>
+        <w:rPr>
+          <w:b/>
+          <w:bCs/>
+          <w:sz w:val="44"/>
+          <w:szCs w:val="44"/>
+        </w:rPr>
+      </w:pPr>
+      <w:r>
+        <w:rPr>
+          <w:b/>
+          <w:bCs/>
+          <w:sz w:val="44"/>
+          <w:szCs w:val="44"/>
+        </w:rPr>
+        <w:t xml:space="preserve">AI Prompts </w:t>
+      </w:r>
+      <w:r>
+        <w:rPr>
+          <w:b/>
+          <w:bCs/>
+          <w:sz w:val="44"/>
+          <w:szCs w:val="44"/>
+        </w:rPr>
+        <w:t>to</w:t>
+      </w:r>
+      <w:r>
+        <w:rPr>
+          <w:b/>
+          <w:bCs/>
+          <w:sz w:val="44"/>
+          <w:szCs w:val="44"/>
+        </w:rPr>
+        <w:t xml:space="preserve"> Test Edge Cases</w:t>
+      </w:r>
+    </w:p>
+    <w:p>
       <w:r>
         <w:rPr>
           <w:b/>
@@ -11,8 +49,21 @@
         <w:t>Question 1.</w:t>
       </w:r>
       <w:r>
-        <w:t xml:space="preserve"> Find Missing Numbers in Array: Description: Given an unsorted integer array nums of size n containing numbers from 1 to n, find all the numbers that are missing from the array. Examples: •</w:t>
-      </w:r>
+        <w:t xml:space="preserve"> Find Missing Numbers in Array: Description: Given an unsorted integer array </w:t>
+      </w:r>
+      <w:proofErr w:type="spellStart"/>
+      <w:r>
+        <w:t>nums</w:t>
+      </w:r>
+      <w:proofErr w:type="spellEnd"/>
+      <w:r>
+        <w:t xml:space="preserve"> of size n containing numbers from 1 to n, find all the numbers that are missing from the array. </w:t>
+      </w:r>
+      <w:proofErr w:type="gramStart"/>
+      <w:r>
+        <w:t>Examples: •</w:t>
+      </w:r>
+      <w:proofErr w:type="gramEnd"/>
       <w:r>
         <w:tab/>
         <w:t>Input: [4, 3, 2, 7, 8, 2, 3, 1], Output: [5, 6] •</w:t>
@@ -34,26 +85,332 @@
           <w:b/>
           <w:bCs/>
         </w:rPr>
-        <w:t>Below is the code for above question ,</w:t>
-      </w:r>
-    </w:p>
-    <w:p>
-      <w:r>
-        <w:t>static void Main(string[] args) { // Question 1: Find Missing Numbers in Array Console.WriteLine("Question 1:"); int[] nums1 = { 4, 3, 2, 7, 8, 2, 3, 1 }; IList&lt;int&gt; missingNumbers = FindMissingNumbers(nums1); Console.WriteLine(string.Join(",", missingNumbers)); }</w:t>
-      </w:r>
-    </w:p>
-    <w:p>
-      <w:r>
-        <w:t>public static IList&lt;int&gt; FindMissingNumbers(int[] nums) { try { // Write your code here List&lt;int&gt; result = new List&lt;int&gt;(); // Create a list to store missing numbers // Iterate through the input array for (int i = 0; i &lt; nums.Length; i++) { // Find the absolute value index (adjusting for zero-based index) int val = Math.Abs(nums[i]) - 1; // If the value at this index is positive, negate it to mark it as seen if (nums[val] &gt; 0) { nums[val] = -nums[val]; } } // Check which indices are still positive (missing numbers) for (int i = 0; i &lt; nums.Length; i++) { if (nums[i] &gt; 0) { result.Add(i + 1); // Add the missing number (i + 1) to the result } } return result; // Return the list of missing numbers } catch (Exception) { throw; } }</w:t>
-      </w:r>
-    </w:p>
-    <w:p>
-      <w:pPr>
-        <w:rPr>
-          <w:b/>
-          <w:bCs/>
-        </w:rPr>
-      </w:pPr>
+        <w:t xml:space="preserve">Below is the code for </w:t>
+      </w:r>
+      <w:proofErr w:type="gramStart"/>
+      <w:r>
+        <w:rPr>
+          <w:b/>
+          <w:bCs/>
+        </w:rPr>
+        <w:t>above</w:t>
+      </w:r>
+      <w:proofErr w:type="gramEnd"/>
+      <w:r>
+        <w:rPr>
+          <w:b/>
+          <w:bCs/>
+        </w:rPr>
+        <w:t xml:space="preserve"> </w:t>
+      </w:r>
+      <w:proofErr w:type="gramStart"/>
+      <w:r>
+        <w:rPr>
+          <w:b/>
+          <w:bCs/>
+        </w:rPr>
+        <w:t>question ,</w:t>
+      </w:r>
+      <w:proofErr w:type="gramEnd"/>
+    </w:p>
+    <w:p>
+      <w:r>
+        <w:t>static void Main(</w:t>
+      </w:r>
+      <w:proofErr w:type="gramStart"/>
+      <w:r>
+        <w:t>string[</w:t>
+      </w:r>
+      <w:proofErr w:type="gramEnd"/>
+      <w:r>
+        <w:t xml:space="preserve">] </w:t>
+      </w:r>
+      <w:proofErr w:type="spellStart"/>
+      <w:r>
+        <w:t>args</w:t>
+      </w:r>
+      <w:proofErr w:type="spellEnd"/>
+      <w:r>
+        <w:t xml:space="preserve">) { // Question 1: Find Missing Numbers in Array </w:t>
+      </w:r>
+      <w:proofErr w:type="spellStart"/>
+      <w:r>
+        <w:t>Console.WriteLine</w:t>
+      </w:r>
+      <w:proofErr w:type="spellEnd"/>
+      <w:r>
+        <w:t xml:space="preserve">("Question 1:"); int[] nums1 = { 4, 3, 2, 7, 8, 2, 3, 1 }; </w:t>
+      </w:r>
+      <w:proofErr w:type="spellStart"/>
+      <w:r>
+        <w:t>IList</w:t>
+      </w:r>
+      <w:proofErr w:type="spellEnd"/>
+      <w:r>
+        <w:t xml:space="preserve">&lt;int&gt; </w:t>
+      </w:r>
+      <w:proofErr w:type="spellStart"/>
+      <w:r>
+        <w:t>missingNumbers</w:t>
+      </w:r>
+      <w:proofErr w:type="spellEnd"/>
+      <w:r>
+        <w:t xml:space="preserve"> = </w:t>
+      </w:r>
+      <w:proofErr w:type="spellStart"/>
+      <w:r>
+        <w:t>FindMissingNumbers</w:t>
+      </w:r>
+      <w:proofErr w:type="spellEnd"/>
+      <w:r>
+        <w:t xml:space="preserve">(nums1); </w:t>
+      </w:r>
+      <w:proofErr w:type="spellStart"/>
+      <w:r>
+        <w:t>Console.WriteLine</w:t>
+      </w:r>
+      <w:proofErr w:type="spellEnd"/>
+      <w:r>
+        <w:t>(</w:t>
+      </w:r>
+      <w:proofErr w:type="spellStart"/>
+      <w:r>
+        <w:t>string.Join</w:t>
+      </w:r>
+      <w:proofErr w:type="spellEnd"/>
+      <w:r>
+        <w:t xml:space="preserve">(",", </w:t>
+      </w:r>
+      <w:proofErr w:type="spellStart"/>
+      <w:r>
+        <w:t>missingNumbers</w:t>
+      </w:r>
+      <w:proofErr w:type="spellEnd"/>
+      <w:r>
+        <w:t>)); }</w:t>
+      </w:r>
+    </w:p>
+    <w:p>
+      <w:r>
+        <w:t xml:space="preserve">public static </w:t>
+      </w:r>
+      <w:proofErr w:type="spellStart"/>
+      <w:r>
+        <w:t>IList</w:t>
+      </w:r>
+      <w:proofErr w:type="spellEnd"/>
+      <w:r>
+        <w:t xml:space="preserve">&lt;int&gt; </w:t>
+      </w:r>
+      <w:proofErr w:type="spellStart"/>
+      <w:r>
+        <w:t>FindMissingNumbers</w:t>
+      </w:r>
+      <w:proofErr w:type="spellEnd"/>
+      <w:r>
+        <w:t xml:space="preserve">(int[] </w:t>
+      </w:r>
+      <w:proofErr w:type="spellStart"/>
+      <w:r>
+        <w:t>nums</w:t>
+      </w:r>
+      <w:proofErr w:type="spellEnd"/>
+      <w:r>
+        <w:t xml:space="preserve">) { try { // Write your code here List&lt;int&gt; result = new List&lt;int&gt;(); // Create a list to store missing numbers // Iterate through the input array for (int </w:t>
+      </w:r>
+      <w:proofErr w:type="spellStart"/>
+      <w:r>
+        <w:t>i</w:t>
+      </w:r>
+      <w:proofErr w:type="spellEnd"/>
+      <w:r>
+        <w:t xml:space="preserve"> = 0; </w:t>
+      </w:r>
+      <w:proofErr w:type="spellStart"/>
+      <w:r>
+        <w:t>i</w:t>
+      </w:r>
+      <w:proofErr w:type="spellEnd"/>
+      <w:r>
+        <w:t xml:space="preserve"> &lt; </w:t>
+      </w:r>
+      <w:proofErr w:type="spellStart"/>
+      <w:r>
+        <w:t>nums.Length</w:t>
+      </w:r>
+      <w:proofErr w:type="spellEnd"/>
+      <w:r>
+        <w:t xml:space="preserve">; </w:t>
+      </w:r>
+      <w:proofErr w:type="spellStart"/>
+      <w:r>
+        <w:t>i</w:t>
+      </w:r>
+      <w:proofErr w:type="spellEnd"/>
+      <w:r>
+        <w:t xml:space="preserve">++) { // Find the absolute value index (adjusting for zero-based index) int </w:t>
+      </w:r>
+      <w:proofErr w:type="spellStart"/>
+      <w:r>
+        <w:t>val</w:t>
+      </w:r>
+      <w:proofErr w:type="spellEnd"/>
+      <w:r>
+        <w:t xml:space="preserve"> = </w:t>
+      </w:r>
+      <w:proofErr w:type="spellStart"/>
+      <w:r>
+        <w:t>Math.Abs</w:t>
+      </w:r>
+      <w:proofErr w:type="spellEnd"/>
+      <w:r>
+        <w:t>(</w:t>
+      </w:r>
+      <w:proofErr w:type="spellStart"/>
+      <w:r>
+        <w:t>nums</w:t>
+      </w:r>
+      <w:proofErr w:type="spellEnd"/>
+      <w:r>
+        <w:t>[</w:t>
+      </w:r>
+      <w:proofErr w:type="spellStart"/>
+      <w:r>
+        <w:t>i</w:t>
+      </w:r>
+      <w:proofErr w:type="spellEnd"/>
+      <w:r>
+        <w:t>]) - 1; // If the value at this index is positive, negate it to mark it as seen if (</w:t>
+      </w:r>
+      <w:proofErr w:type="spellStart"/>
+      <w:r>
+        <w:t>nums</w:t>
+      </w:r>
+      <w:proofErr w:type="spellEnd"/>
+      <w:r>
+        <w:t>[</w:t>
+      </w:r>
+      <w:proofErr w:type="spellStart"/>
+      <w:r>
+        <w:t>val</w:t>
+      </w:r>
+      <w:proofErr w:type="spellEnd"/>
+      <w:r>
+        <w:t xml:space="preserve">] &gt; 0) { </w:t>
+      </w:r>
+      <w:proofErr w:type="spellStart"/>
+      <w:r>
+        <w:t>nums</w:t>
+      </w:r>
+      <w:proofErr w:type="spellEnd"/>
+      <w:r>
+        <w:t>[</w:t>
+      </w:r>
+      <w:proofErr w:type="spellStart"/>
+      <w:r>
+        <w:t>val</w:t>
+      </w:r>
+      <w:proofErr w:type="spellEnd"/>
+      <w:r>
+        <w:t>] = -</w:t>
+      </w:r>
+      <w:proofErr w:type="spellStart"/>
+      <w:r>
+        <w:t>nums</w:t>
+      </w:r>
+      <w:proofErr w:type="spellEnd"/>
+      <w:r>
+        <w:t>[</w:t>
+      </w:r>
+      <w:proofErr w:type="spellStart"/>
+      <w:r>
+        <w:t>val</w:t>
+      </w:r>
+      <w:proofErr w:type="spellEnd"/>
+      <w:r>
+        <w:t xml:space="preserve">]; } } // Check which indices are still positive (missing numbers) for (int </w:t>
+      </w:r>
+      <w:proofErr w:type="spellStart"/>
+      <w:r>
+        <w:t>i</w:t>
+      </w:r>
+      <w:proofErr w:type="spellEnd"/>
+      <w:r>
+        <w:t xml:space="preserve"> = 0; </w:t>
+      </w:r>
+      <w:proofErr w:type="spellStart"/>
+      <w:r>
+        <w:t>i</w:t>
+      </w:r>
+      <w:proofErr w:type="spellEnd"/>
+      <w:r>
+        <w:t xml:space="preserve"> &lt; </w:t>
+      </w:r>
+      <w:proofErr w:type="spellStart"/>
+      <w:r>
+        <w:t>nums.Length</w:t>
+      </w:r>
+      <w:proofErr w:type="spellEnd"/>
+      <w:r>
+        <w:t xml:space="preserve">; </w:t>
+      </w:r>
+      <w:proofErr w:type="spellStart"/>
+      <w:r>
+        <w:t>i</w:t>
+      </w:r>
+      <w:proofErr w:type="spellEnd"/>
+      <w:r>
+        <w:t>++) { if (</w:t>
+      </w:r>
+      <w:proofErr w:type="spellStart"/>
+      <w:r>
+        <w:t>nums</w:t>
+      </w:r>
+      <w:proofErr w:type="spellEnd"/>
+      <w:r>
+        <w:t>[</w:t>
+      </w:r>
+      <w:proofErr w:type="spellStart"/>
+      <w:r>
+        <w:t>i</w:t>
+      </w:r>
+      <w:proofErr w:type="spellEnd"/>
+      <w:r>
+        <w:t xml:space="preserve">] &gt; 0) { </w:t>
+      </w:r>
+      <w:proofErr w:type="spellStart"/>
+      <w:r>
+        <w:t>result.Add</w:t>
+      </w:r>
+      <w:proofErr w:type="spellEnd"/>
+      <w:r>
+        <w:t>(</w:t>
+      </w:r>
+      <w:proofErr w:type="spellStart"/>
+      <w:r>
+        <w:t>i</w:t>
+      </w:r>
+      <w:proofErr w:type="spellEnd"/>
+      <w:r>
+        <w:t xml:space="preserve"> + 1); // Add the missing number (</w:t>
+      </w:r>
+      <w:proofErr w:type="spellStart"/>
+      <w:r>
+        <w:t>i</w:t>
+      </w:r>
+      <w:proofErr w:type="spellEnd"/>
+      <w:r>
+        <w:t xml:space="preserve"> + 1) to the result } } return result; // Return the list of missing numbers } catch (Exception) { throw; } }</w:t>
+      </w:r>
+    </w:p>
+    <w:p>
+      <w:pPr>
+        <w:rPr>
+          <w:b/>
+          <w:bCs/>
+        </w:rPr>
+      </w:pPr>
+      <w:proofErr w:type="gramStart"/>
       <w:r>
         <w:rPr>
           <w:b/>
@@ -66,7 +423,15 @@
           <w:b/>
           <w:bCs/>
         </w:rPr>
-        <w:t>does it cover all edge cases ?</w:t>
+        <w:t>does</w:t>
+      </w:r>
+      <w:proofErr w:type="gramEnd"/>
+      <w:r>
+        <w:rPr>
+          <w:b/>
+          <w:bCs/>
+        </w:rPr>
+        <w:t xml:space="preserve"> it cover all edge cases ?</w:t>
       </w:r>
     </w:p>
     <w:p>
@@ -193,7 +558,31 @@
           </w:tcPr>
           <w:p>
             <w:r>
-              <w:t>Will throw IndexOutOfRangeException when trying to access nums[val].</w:t>
+              <w:t xml:space="preserve">Will throw </w:t>
+            </w:r>
+            <w:proofErr w:type="spellStart"/>
+            <w:r>
+              <w:t>IndexOutOfRangeException</w:t>
+            </w:r>
+            <w:proofErr w:type="spellEnd"/>
+            <w:r>
+              <w:t xml:space="preserve"> when trying to access </w:t>
+            </w:r>
+            <w:proofErr w:type="spellStart"/>
+            <w:r>
+              <w:t>nums</w:t>
+            </w:r>
+            <w:proofErr w:type="spellEnd"/>
+            <w:r>
+              <w:t>[</w:t>
+            </w:r>
+            <w:proofErr w:type="spellStart"/>
+            <w:r>
+              <w:t>val</w:t>
+            </w:r>
+            <w:proofErr w:type="spellEnd"/>
+            <w:r>
+              <w:t>].</w:t>
             </w:r>
           </w:p>
         </w:tc>
@@ -351,7 +740,16 @@
           </w:tcPr>
           <w:p>
             <w:r>
-              <w:t>Array with invalid values (e.g., out of 1 to n range)</w:t>
+              <w:lastRenderedPageBreak/>
+              <w:t xml:space="preserve">Array with invalid values (e.g., out of 1 </w:t>
+            </w:r>
+            <w:proofErr w:type="spellStart"/>
+            <w:r>
+              <w:t>to n</w:t>
+            </w:r>
+            <w:proofErr w:type="spellEnd"/>
+            <w:r>
+              <w:t xml:space="preserve"> range)</w:t>
             </w:r>
           </w:p>
         </w:tc>
@@ -381,7 +779,15 @@
           </w:tcPr>
           <w:p>
             <w:r>
-              <w:t>Assumes all values are in 1 to n; out-of-range values may cause IndexOutOfRangeException.</w:t>
+              <w:t xml:space="preserve">Assumes all values are in 1 to n; out-of-range values may cause </w:t>
+            </w:r>
+            <w:proofErr w:type="spellStart"/>
+            <w:r>
+              <w:t>IndexOutOfRangeException</w:t>
+            </w:r>
+            <w:proofErr w:type="spellEnd"/>
+            <w:r>
+              <w:t>.</w:t>
             </w:r>
           </w:p>
         </w:tc>
@@ -400,7 +806,7 @@
           <w:bCs/>
         </w:rPr>
         <w:pict w14:anchorId="058DA2A9">
-          <v:rect id="_x0000_i1031" style="width:0;height:1.5pt" o:hralign="center" o:hrstd="t" o:hr="t" fillcolor="#a0a0a0" stroked="f"/>
+          <v:rect id="_x0000_i1025" style="width:0;height:1.5pt" o:hralign="center" o:hrstd="t" o:hr="t" fillcolor="#a0a0a0" stroked="f"/>
         </w:pict>
       </w:r>
     </w:p>
@@ -417,7 +823,6 @@
           <w:b/>
           <w:bCs/>
         </w:rPr>
-        <w:lastRenderedPageBreak/>
         <w:t>❗️</w:t>
       </w:r>
       <w:r>
@@ -460,7 +865,41 @@
           <w:b/>
           <w:bCs/>
         </w:rPr>
-        <w:t>if (nums == null || nums.Length == 0) return new List&lt;int&gt;();</w:t>
+        <w:t>if (</w:t>
+      </w:r>
+      <w:proofErr w:type="spellStart"/>
+      <w:r>
+        <w:rPr>
+          <w:b/>
+          <w:bCs/>
+        </w:rPr>
+        <w:t>nums</w:t>
+      </w:r>
+      <w:proofErr w:type="spellEnd"/>
+      <w:r>
+        <w:rPr>
+          <w:b/>
+          <w:bCs/>
+        </w:rPr>
+        <w:t xml:space="preserve"> == null || </w:t>
+      </w:r>
+      <w:proofErr w:type="spellStart"/>
+      <w:proofErr w:type="gramStart"/>
+      <w:r>
+        <w:rPr>
+          <w:b/>
+          <w:bCs/>
+        </w:rPr>
+        <w:t>nums.Length</w:t>
+      </w:r>
+      <w:proofErr w:type="spellEnd"/>
+      <w:proofErr w:type="gramEnd"/>
+      <w:r>
+        <w:rPr>
+          <w:b/>
+          <w:bCs/>
+        </w:rPr>
+        <w:t xml:space="preserve"> == 0) return new List&lt;int&gt;();</w:t>
       </w:r>
     </w:p>
     <w:p>
@@ -479,7 +918,23 @@
           <w:b/>
           <w:bCs/>
         </w:rPr>
-        <w:t>Validate input values: Optionally, check if values fall within the range 1 to n:</w:t>
+        <w:t xml:space="preserve">Validate input values: Optionally, check if values fall within the range 1 </w:t>
+      </w:r>
+      <w:proofErr w:type="spellStart"/>
+      <w:r>
+        <w:rPr>
+          <w:b/>
+          <w:bCs/>
+        </w:rPr>
+        <w:t>to n</w:t>
+      </w:r>
+      <w:proofErr w:type="spellEnd"/>
+      <w:r>
+        <w:rPr>
+          <w:b/>
+          <w:bCs/>
+        </w:rPr>
+        <w:t>:</w:t>
       </w:r>
     </w:p>
     <w:p>
@@ -495,7 +950,89 @@
           <w:b/>
           <w:bCs/>
         </w:rPr>
-        <w:t>if (nums[i] &lt; 1 || nums[i] &gt; nums.Length)</w:t>
+        <w:t>if (</w:t>
+      </w:r>
+      <w:proofErr w:type="spellStart"/>
+      <w:r>
+        <w:rPr>
+          <w:b/>
+          <w:bCs/>
+        </w:rPr>
+        <w:t>nums</w:t>
+      </w:r>
+      <w:proofErr w:type="spellEnd"/>
+      <w:r>
+        <w:rPr>
+          <w:b/>
+          <w:bCs/>
+        </w:rPr>
+        <w:t>[</w:t>
+      </w:r>
+      <w:proofErr w:type="spellStart"/>
+      <w:r>
+        <w:rPr>
+          <w:b/>
+          <w:bCs/>
+        </w:rPr>
+        <w:t>i</w:t>
+      </w:r>
+      <w:proofErr w:type="spellEnd"/>
+      <w:r>
+        <w:rPr>
+          <w:b/>
+          <w:bCs/>
+        </w:rPr>
+        <w:t xml:space="preserve">] &lt; 1 || </w:t>
+      </w:r>
+      <w:proofErr w:type="spellStart"/>
+      <w:r>
+        <w:rPr>
+          <w:b/>
+          <w:bCs/>
+        </w:rPr>
+        <w:t>nums</w:t>
+      </w:r>
+      <w:proofErr w:type="spellEnd"/>
+      <w:r>
+        <w:rPr>
+          <w:b/>
+          <w:bCs/>
+        </w:rPr>
+        <w:t>[</w:t>
+      </w:r>
+      <w:proofErr w:type="spellStart"/>
+      <w:r>
+        <w:rPr>
+          <w:b/>
+          <w:bCs/>
+        </w:rPr>
+        <w:t>i</w:t>
+      </w:r>
+      <w:proofErr w:type="spellEnd"/>
+      <w:r>
+        <w:rPr>
+          <w:b/>
+          <w:bCs/>
+        </w:rPr>
+        <w:t xml:space="preserve">] &gt; </w:t>
+      </w:r>
+      <w:proofErr w:type="spellStart"/>
+      <w:proofErr w:type="gramStart"/>
+      <w:r>
+        <w:rPr>
+          <w:b/>
+          <w:bCs/>
+        </w:rPr>
+        <w:t>nums.Length</w:t>
+      </w:r>
+      <w:proofErr w:type="spellEnd"/>
+      <w:proofErr w:type="gramEnd"/>
+      <w:r>
+        <w:rPr>
+          <w:b/>
+          <w:bCs/>
+        </w:rPr>
+        <w:t>)</w:t>
       </w:r>
     </w:p>
     <w:p>
@@ -524,7 +1061,48 @@
           <w:b/>
           <w:bCs/>
         </w:rPr>
-        <w:t>throw new ArgumentException("Input values must be in the range 1 to n");</w:t>
+        <w:t xml:space="preserve">throw new </w:t>
+      </w:r>
+      <w:proofErr w:type="spellStart"/>
+      <w:proofErr w:type="gramStart"/>
+      <w:r>
+        <w:rPr>
+          <w:b/>
+          <w:bCs/>
+        </w:rPr>
+        <w:t>ArgumentException</w:t>
+      </w:r>
+      <w:proofErr w:type="spellEnd"/>
+      <w:r>
+        <w:rPr>
+          <w:b/>
+          <w:bCs/>
+        </w:rPr>
+        <w:t>(</w:t>
+      </w:r>
+      <w:proofErr w:type="gramEnd"/>
+      <w:r>
+        <w:rPr>
+          <w:b/>
+          <w:bCs/>
+        </w:rPr>
+        <w:t xml:space="preserve">"Input values must be in the range 1 </w:t>
+      </w:r>
+      <w:proofErr w:type="spellStart"/>
+      <w:r>
+        <w:rPr>
+          <w:b/>
+          <w:bCs/>
+        </w:rPr>
+        <w:t>to n</w:t>
+      </w:r>
+      <w:proofErr w:type="spellEnd"/>
+      <w:r>
+        <w:rPr>
+          <w:b/>
+          <w:bCs/>
+        </w:rPr>
+        <w:t>");</w:t>
       </w:r>
     </w:p>
     <w:p>
@@ -574,27 +1152,131 @@
     </w:p>
     <w:p>
       <w:r>
-        <w:t xml:space="preserve">Description: Given an integer array nums, move all even integers to the beginning of the array followed by all odd integers. Return the array in-place. Examples: • Input: [3, 1, 2, 4], Output: [2, 4, 3, 1] • Input: [0, 1, 2], Output: [0, 2, 1] </w:t>
-      </w:r>
-    </w:p>
-    <w:p>
-      <w:pPr>
-        <w:rPr>
-          <w:b/>
-          <w:bCs/>
-        </w:rPr>
-      </w:pPr>
-      <w:r>
-        <w:rPr>
-          <w:b/>
-          <w:bCs/>
-        </w:rPr>
-        <w:t xml:space="preserve">Below is the code for above question </w:t>
-      </w:r>
-    </w:p>
-    <w:p>
-      <w:r>
-        <w:t xml:space="preserve">public static int[] SortArrayByParity(int[] nums) { try { // Write your code here int[] result = new int[nums.Length]; // Array to hold sorted numbers int evenIndex = 0; // Start index for even numbers int oddIndex = nums.Length - 1; // Start index for odd numbers // Loop through the input array to classify even and odd numbers foreach (int num in nums) { if (num % 2 == 0) // Check if the number is even { result[evenIndex++] = num; // Place even number at the front } else { result[oddIndex--] = num; // Place odd number at the back } } return result; // Return the array sorted by parity } catch (Exception) { throw; } } </w:t>
+        <w:t xml:space="preserve">Description: Given an integer array </w:t>
+      </w:r>
+      <w:proofErr w:type="spellStart"/>
+      <w:r>
+        <w:t>nums</w:t>
+      </w:r>
+      <w:proofErr w:type="spellEnd"/>
+      <w:r>
+        <w:t xml:space="preserve">, move all even integers to the beginning of the array followed by all odd integers. Return the array in-place. </w:t>
+      </w:r>
+      <w:proofErr w:type="gramStart"/>
+      <w:r>
+        <w:t>Examples: •</w:t>
+      </w:r>
+      <w:proofErr w:type="gramEnd"/>
+      <w:r>
+        <w:t xml:space="preserve"> Input: [3, 1, 2, 4], Output: [2, 4, 3, 1] • Input: [0, 1, 2], Output: [0, 2, 1] </w:t>
+      </w:r>
+    </w:p>
+    <w:p>
+      <w:pPr>
+        <w:rPr>
+          <w:b/>
+          <w:bCs/>
+        </w:rPr>
+      </w:pPr>
+      <w:r>
+        <w:rPr>
+          <w:b/>
+          <w:bCs/>
+        </w:rPr>
+        <w:t xml:space="preserve">Below is the code for </w:t>
+      </w:r>
+      <w:proofErr w:type="gramStart"/>
+      <w:r>
+        <w:rPr>
+          <w:b/>
+          <w:bCs/>
+        </w:rPr>
+        <w:t>above</w:t>
+      </w:r>
+      <w:proofErr w:type="gramEnd"/>
+      <w:r>
+        <w:rPr>
+          <w:b/>
+          <w:bCs/>
+        </w:rPr>
+        <w:t xml:space="preserve"> question </w:t>
+      </w:r>
+    </w:p>
+    <w:p>
+      <w:r>
+        <w:t xml:space="preserve">public static int[] </w:t>
+      </w:r>
+      <w:proofErr w:type="spellStart"/>
+      <w:r>
+        <w:t>SortArrayByParity</w:t>
+      </w:r>
+      <w:proofErr w:type="spellEnd"/>
+      <w:r>
+        <w:t xml:space="preserve">(int[] </w:t>
+      </w:r>
+      <w:proofErr w:type="spellStart"/>
+      <w:r>
+        <w:t>nums</w:t>
+      </w:r>
+      <w:proofErr w:type="spellEnd"/>
+      <w:r>
+        <w:t>) { try { // Write your code here int[] result = new int[</w:t>
+      </w:r>
+      <w:proofErr w:type="spellStart"/>
+      <w:r>
+        <w:t>nums.Length</w:t>
+      </w:r>
+      <w:proofErr w:type="spellEnd"/>
+      <w:r>
+        <w:t xml:space="preserve">]; // Array to hold sorted numbers int </w:t>
+      </w:r>
+      <w:proofErr w:type="spellStart"/>
+      <w:r>
+        <w:t>evenIndex</w:t>
+      </w:r>
+      <w:proofErr w:type="spellEnd"/>
+      <w:r>
+        <w:t xml:space="preserve"> = 0; // Start index for even numbers int </w:t>
+      </w:r>
+      <w:proofErr w:type="spellStart"/>
+      <w:r>
+        <w:t>oddIndex</w:t>
+      </w:r>
+      <w:proofErr w:type="spellEnd"/>
+      <w:r>
+        <w:t xml:space="preserve"> = </w:t>
+      </w:r>
+      <w:proofErr w:type="spellStart"/>
+      <w:r>
+        <w:t>nums.Length</w:t>
+      </w:r>
+      <w:proofErr w:type="spellEnd"/>
+      <w:r>
+        <w:t xml:space="preserve"> - 1; // Start index for odd numbers // Loop through the input array to classify even and odd numbers foreach (int num in </w:t>
+      </w:r>
+      <w:proofErr w:type="spellStart"/>
+      <w:r>
+        <w:t>nums</w:t>
+      </w:r>
+      <w:proofErr w:type="spellEnd"/>
+      <w:r>
+        <w:t>) { if (num % 2 == 0) // Check if the number is even { result[</w:t>
+      </w:r>
+      <w:proofErr w:type="spellStart"/>
+      <w:r>
+        <w:t>evenIndex</w:t>
+      </w:r>
+      <w:proofErr w:type="spellEnd"/>
+      <w:r>
+        <w:t>++] = num; // Place even number at the front } else { result[</w:t>
+      </w:r>
+      <w:proofErr w:type="spellStart"/>
+      <w:r>
+        <w:t>oddIndex</w:t>
+      </w:r>
+      <w:proofErr w:type="spellEnd"/>
+      <w:r>
+        <w:t xml:space="preserve">--] = num; // Place odd number at the back } } return result; // Return the array sorted by parity } catch (Exception) { throw; } } </w:t>
       </w:r>
     </w:p>
     <w:p>
@@ -642,7 +1324,15 @@
     </w:p>
     <w:p>
       <w:r>
-        <w:t>Your current solution for "Sort Array by Parity" works correctly and handles most edge cases — but not all, especially with regard to the “in-place” requirement mentioned in the problem description.</w:t>
+        <w:t xml:space="preserve">Your current solution for "Sort Array by Parity" works correctly and handles most edge cases — but not all, especially </w:t>
+      </w:r>
+      <w:proofErr w:type="gramStart"/>
+      <w:r>
+        <w:t>with regard to</w:t>
+      </w:r>
+      <w:proofErr w:type="gramEnd"/>
+      <w:r>
+        <w:t xml:space="preserve"> the “in-place” requirement mentioned in the problem description.</w:t>
       </w:r>
     </w:p>
     <w:p>
@@ -658,7 +1348,7 @@
           <w:bCs/>
         </w:rPr>
         <w:pict w14:anchorId="59FD74CF">
-          <v:rect id="_x0000_i1057" style="width:0;height:1.5pt" o:hralign="center" o:hrstd="t" o:hr="t" fillcolor="#a0a0a0" stroked="f"/>
+          <v:rect id="_x0000_i1026" style="width:0;height:1.5pt" o:hralign="center" o:hrstd="t" o:hr="t" fillcolor="#a0a0a0" stroked="f"/>
         </w:pict>
       </w:r>
     </w:p>
@@ -667,6 +1357,7 @@
         <w:rPr>
           <w:rFonts w:ascii="Segoe UI Emoji" w:hAnsi="Segoe UI Emoji" w:cs="Segoe UI Emoji"/>
         </w:rPr>
+        <w:lastRenderedPageBreak/>
         <w:t>✅</w:t>
       </w:r>
       <w:r>
@@ -698,7 +1389,6 @@
           <w:b/>
           <w:bCs/>
         </w:rPr>
-        <w:lastRenderedPageBreak/>
         <w:t>Your implementation:</w:t>
       </w:r>
     </w:p>
@@ -709,8 +1399,21 @@
           <w:numId w:val="2"/>
         </w:numPr>
       </w:pPr>
-      <w:r>
-        <w:t>Uses a result[] array to hold the final reordered numbers.</w:t>
+      <w:proofErr w:type="gramStart"/>
+      <w:r>
+        <w:t>Uses</w:t>
+      </w:r>
+      <w:proofErr w:type="gramEnd"/>
+      <w:r>
+        <w:t xml:space="preserve"> a </w:t>
+      </w:r>
+      <w:proofErr w:type="gramStart"/>
+      <w:r>
+        <w:t>result[</w:t>
+      </w:r>
+      <w:proofErr w:type="gramEnd"/>
+      <w:r>
+        <w:t>] array to hold the final reordered numbers.</w:t>
       </w:r>
     </w:p>
     <w:p>
@@ -721,7 +1424,23 @@
         </w:numPr>
       </w:pPr>
       <w:r>
-        <w:t>Uses two pointers: one for even numbers (evenIndex) and one for odd numbers (oddIndex).</w:t>
+        <w:t>Uses two pointers: one for even numbers (</w:t>
+      </w:r>
+      <w:proofErr w:type="spellStart"/>
+      <w:r>
+        <w:t>evenIndex</w:t>
+      </w:r>
+      <w:proofErr w:type="spellEnd"/>
+      <w:r>
+        <w:t>) and one for odd numbers (</w:t>
+      </w:r>
+      <w:proofErr w:type="spellStart"/>
+      <w:r>
+        <w:t>oddIndex</w:t>
+      </w:r>
+      <w:proofErr w:type="spellEnd"/>
+      <w:r>
+        <w:t>).</w:t>
       </w:r>
     </w:p>
     <w:p>
@@ -810,7 +1529,7 @@
     <w:p>
       <w:r>
         <w:pict w14:anchorId="6B771492">
-          <v:rect id="_x0000_i1058" style="width:0;height:1.5pt" o:hralign="center" o:hrstd="t" o:hr="t" fillcolor="#a0a0a0" stroked="f"/>
+          <v:rect id="_x0000_i1027" style="width:0;height:1.5pt" o:hralign="center" o:hrstd="t" o:hr="t" fillcolor="#a0a0a0" stroked="f"/>
         </w:pict>
       </w:r>
     </w:p>
@@ -1049,6 +1768,7 @@
           </w:tcPr>
           <w:p>
             <w:r>
+              <w:lastRenderedPageBreak/>
               <w:t>All odd numbers [1, 3, 5]</w:t>
             </w:r>
           </w:p>
@@ -1150,7 +1870,6 @@
           </w:tcPr>
           <w:p>
             <w:r>
-              <w:lastRenderedPageBreak/>
               <w:t>Already sorted by parity [2, 4, 1, 3]</w:t>
             </w:r>
           </w:p>
@@ -1190,7 +1909,7 @@
     <w:p>
       <w:r>
         <w:pict w14:anchorId="525D0A0B">
-          <v:rect id="_x0000_i1059" style="width:0;height:1.5pt" o:hralign="center" o:hrstd="t" o:hr="t" fillcolor="#a0a0a0" stroked="f"/>
+          <v:rect id="_x0000_i1028" style="width:0;height:1.5pt" o:hralign="center" o:hrstd="t" o:hr="t" fillcolor="#a0a0a0" stroked="f"/>
         </w:pict>
       </w:r>
     </w:p>
@@ -1219,18 +1938,34 @@
     </w:p>
     <w:p>
       <w:r>
-        <w:t>Your current solution does not perform in-place sorting because it uses a separate array (result[]) to store the output.</w:t>
-      </w:r>
-    </w:p>
-    <w:p>
-      <w:r>
-        <w:t>In-place means you should rearrange the original array (nums) without allocating a new one. This is critical if the interviewer, assignment, or coding challenge specifically asks for it.</w:t>
+        <w:t>Your current solution does not perform in-place sorting because it uses a separate array (</w:t>
+      </w:r>
+      <w:proofErr w:type="gramStart"/>
+      <w:r>
+        <w:t>result[</w:t>
+      </w:r>
+      <w:proofErr w:type="gramEnd"/>
+      <w:r>
+        <w:t>]) to store the output.</w:t>
+      </w:r>
+    </w:p>
+    <w:p>
+      <w:r>
+        <w:t>In-place means you should rearrange the original array (</w:t>
+      </w:r>
+      <w:proofErr w:type="spellStart"/>
+      <w:r>
+        <w:t>nums</w:t>
+      </w:r>
+      <w:proofErr w:type="spellEnd"/>
+      <w:r>
+        <w:t>) without allocating a new one. This is critical if the interviewer, assignment, or coding challenge specifically asks for it.</w:t>
       </w:r>
     </w:p>
     <w:p>
       <w:r>
         <w:pict w14:anchorId="56571C24">
-          <v:rect id="_x0000_i1060" style="width:0;height:1.5pt" o:hralign="center" o:hrstd="t" o:hr="t" fillcolor="#a0a0a0" stroked="f"/>
+          <v:rect id="_x0000_i1029" style="width:0;height:1.5pt" o:hralign="center" o:hrstd="t" o:hr="t" fillcolor="#a0a0a0" stroked="f"/>
         </w:pict>
       </w:r>
     </w:p>
@@ -1247,7 +1982,31 @@
     </w:p>
     <w:p>
       <w:r>
-        <w:t>public static int[] SortArrayByParity(int[] nums)</w:t>
+        <w:t xml:space="preserve">public static </w:t>
+      </w:r>
+      <w:proofErr w:type="gramStart"/>
+      <w:r>
+        <w:t>int[</w:t>
+      </w:r>
+      <w:proofErr w:type="gramEnd"/>
+      <w:r>
+        <w:t xml:space="preserve">] </w:t>
+      </w:r>
+      <w:proofErr w:type="spellStart"/>
+      <w:r>
+        <w:t>SortArrayByParity</w:t>
+      </w:r>
+      <w:proofErr w:type="spellEnd"/>
+      <w:r>
+        <w:t xml:space="preserve">(int[] </w:t>
+      </w:r>
+      <w:proofErr w:type="spellStart"/>
+      <w:r>
+        <w:t>nums</w:t>
+      </w:r>
+      <w:proofErr w:type="spellEnd"/>
+      <w:r>
+        <w:t>)</w:t>
       </w:r>
     </w:p>
     <w:p>
@@ -1267,7 +2026,17 @@
     </w:p>
     <w:p>
       <w:r>
-        <w:t xml:space="preserve">        int left = 0, right = nums.Length - 1;</w:t>
+        <w:t xml:space="preserve">        int left = 0, right = </w:t>
+      </w:r>
+      <w:proofErr w:type="spellStart"/>
+      <w:proofErr w:type="gramStart"/>
+      <w:r>
+        <w:t>nums.Length</w:t>
+      </w:r>
+      <w:proofErr w:type="spellEnd"/>
+      <w:proofErr w:type="gramEnd"/>
+      <w:r>
+        <w:t xml:space="preserve"> - 1;</w:t>
       </w:r>
     </w:p>
     <w:p>
@@ -1282,7 +2051,23 @@
     </w:p>
     <w:p>
       <w:r>
-        <w:t xml:space="preserve">            if (nums[left] % 2 &gt; nums[right] % 2)</w:t>
+        <w:t xml:space="preserve">            if (</w:t>
+      </w:r>
+      <w:proofErr w:type="spellStart"/>
+      <w:r>
+        <w:t>nums</w:t>
+      </w:r>
+      <w:proofErr w:type="spellEnd"/>
+      <w:r>
+        <w:t xml:space="preserve">[left] % 2 &gt; </w:t>
+      </w:r>
+      <w:proofErr w:type="spellStart"/>
+      <w:r>
+        <w:t>nums</w:t>
+      </w:r>
+      <w:proofErr w:type="spellEnd"/>
+      <w:r>
+        <w:t>[right] % 2)</w:t>
       </w:r>
     </w:p>
     <w:p>
@@ -1292,23 +2077,87 @@
     </w:p>
     <w:p>
       <w:r>
-        <w:t xml:space="preserve">                // Swap nums[left] and nums[right]</w:t>
-      </w:r>
-    </w:p>
-    <w:p>
-      <w:r>
-        <w:t xml:space="preserve">                int temp = nums[left];</w:t>
-      </w:r>
-    </w:p>
-    <w:p>
-      <w:r>
-        <w:t xml:space="preserve">                nums[left] = nums[right];</w:t>
-      </w:r>
-    </w:p>
-    <w:p>
-      <w:r>
-        <w:t xml:space="preserve">                nums[right] = temp;</w:t>
-      </w:r>
+        <w:t xml:space="preserve">                // Swap </w:t>
+      </w:r>
+      <w:proofErr w:type="spellStart"/>
+      <w:r>
+        <w:t>nums</w:t>
+      </w:r>
+      <w:proofErr w:type="spellEnd"/>
+      <w:r>
+        <w:t xml:space="preserve">[left] and </w:t>
+      </w:r>
+      <w:proofErr w:type="spellStart"/>
+      <w:r>
+        <w:t>nums</w:t>
+      </w:r>
+      <w:proofErr w:type="spellEnd"/>
+      <w:r>
+        <w:t>[right]</w:t>
+      </w:r>
+    </w:p>
+    <w:p>
+      <w:r>
+        <w:lastRenderedPageBreak/>
+        <w:t xml:space="preserve">                int temp = </w:t>
+      </w:r>
+      <w:proofErr w:type="spellStart"/>
+      <w:r>
+        <w:t>nums</w:t>
+      </w:r>
+      <w:proofErr w:type="spellEnd"/>
+      <w:r>
+        <w:t>[left</w:t>
+      </w:r>
+      <w:proofErr w:type="gramStart"/>
+      <w:r>
+        <w:t>];</w:t>
+      </w:r>
+      <w:proofErr w:type="gramEnd"/>
+    </w:p>
+    <w:p>
+      <w:r>
+        <w:t xml:space="preserve">                </w:t>
+      </w:r>
+      <w:proofErr w:type="spellStart"/>
+      <w:r>
+        <w:t>nums</w:t>
+      </w:r>
+      <w:proofErr w:type="spellEnd"/>
+      <w:r>
+        <w:t xml:space="preserve">[left] = </w:t>
+      </w:r>
+      <w:proofErr w:type="spellStart"/>
+      <w:r>
+        <w:t>nums</w:t>
+      </w:r>
+      <w:proofErr w:type="spellEnd"/>
+      <w:r>
+        <w:t>[right</w:t>
+      </w:r>
+      <w:proofErr w:type="gramStart"/>
+      <w:r>
+        <w:t>];</w:t>
+      </w:r>
+      <w:proofErr w:type="gramEnd"/>
+    </w:p>
+    <w:p>
+      <w:r>
+        <w:t xml:space="preserve">                </w:t>
+      </w:r>
+      <w:proofErr w:type="spellStart"/>
+      <w:r>
+        <w:t>nums</w:t>
+      </w:r>
+      <w:proofErr w:type="spellEnd"/>
+      <w:r>
+        <w:t xml:space="preserve">[right] = </w:t>
+      </w:r>
+      <w:proofErr w:type="gramStart"/>
+      <w:r>
+        <w:t>temp;</w:t>
+      </w:r>
+      <w:proofErr w:type="gramEnd"/>
     </w:p>
     <w:p>
       <w:r>
@@ -1318,14 +2167,39 @@
     <w:p/>
     <w:p>
       <w:r>
-        <w:lastRenderedPageBreak/>
-        <w:t xml:space="preserve">            if (nums[left] % 2 == 0) left++;</w:t>
-      </w:r>
-    </w:p>
-    <w:p>
-      <w:r>
-        <w:t xml:space="preserve">            if (nums[right] % 2 == 1) right--;</w:t>
-      </w:r>
+        <w:t xml:space="preserve">            if (</w:t>
+      </w:r>
+      <w:proofErr w:type="spellStart"/>
+      <w:r>
+        <w:t>nums</w:t>
+      </w:r>
+      <w:proofErr w:type="spellEnd"/>
+      <w:r>
+        <w:t>[left] % 2 == 0) left+</w:t>
+      </w:r>
+      <w:proofErr w:type="gramStart"/>
+      <w:r>
+        <w:t>+;</w:t>
+      </w:r>
+      <w:proofErr w:type="gramEnd"/>
+    </w:p>
+    <w:p>
+      <w:r>
+        <w:t xml:space="preserve">            if (</w:t>
+      </w:r>
+      <w:proofErr w:type="spellStart"/>
+      <w:r>
+        <w:t>nums</w:t>
+      </w:r>
+      <w:proofErr w:type="spellEnd"/>
+      <w:r>
+        <w:t>[right] % 2 == 1) right-</w:t>
+      </w:r>
+      <w:proofErr w:type="gramStart"/>
+      <w:r>
+        <w:t>-;</w:t>
+      </w:r>
+      <w:proofErr w:type="gramEnd"/>
     </w:p>
     <w:p>
       <w:r>
@@ -1334,8 +2208,18 @@
     </w:p>
     <w:p>
       <w:r>
-        <w:t xml:space="preserve">        return nums;</w:t>
-      </w:r>
+        <w:t xml:space="preserve">        return </w:t>
+      </w:r>
+      <w:proofErr w:type="spellStart"/>
+      <w:proofErr w:type="gramStart"/>
+      <w:r>
+        <w:t>nums</w:t>
+      </w:r>
+      <w:proofErr w:type="spellEnd"/>
+      <w:r>
+        <w:t>;</w:t>
+      </w:r>
+      <w:proofErr w:type="gramEnd"/>
     </w:p>
     <w:p>
       <w:r>
@@ -1354,8 +2238,13 @@
     </w:p>
     <w:p>
       <w:r>
-        <w:t xml:space="preserve">        throw;</w:t>
-      </w:r>
+        <w:t xml:space="preserve">        </w:t>
+      </w:r>
+      <w:proofErr w:type="gramStart"/>
+      <w:r>
+        <w:t>throw;</w:t>
+      </w:r>
+      <w:proofErr w:type="gramEnd"/>
     </w:p>
     <w:p>
       <w:r>
@@ -1396,7 +2285,15 @@
         <w:t xml:space="preserve"> </w:t>
       </w:r>
       <w:r>
-        <w:t xml:space="preserve">Two Sum (Find Two Numbers that Add to Target): Description: Given an array of integers nums and an integer target, return the indices of the two numbers such that they add up to the target. </w:t>
+        <w:t xml:space="preserve">Two Sum (Find Two Numbers that Add to Target): Description: Given an array of integers </w:t>
+      </w:r>
+      <w:proofErr w:type="spellStart"/>
+      <w:r>
+        <w:t>nums</w:t>
+      </w:r>
+      <w:proofErr w:type="spellEnd"/>
+      <w:r>
+        <w:t xml:space="preserve"> and an integer target, return the indices of the two numbers such that they add up to the target. </w:t>
       </w:r>
     </w:p>
     <w:p>
@@ -1409,46 +2306,156 @@
         <w:t xml:space="preserve"> </w:t>
       </w:r>
       <w:r>
-        <w:t xml:space="preserve">Input: nums = [2, 7, 11, 15], target = 9, Output: [0, 1] </w:t>
-      </w:r>
-    </w:p>
-    <w:p>
-      <w:r>
-        <w:t xml:space="preserve">• Input: nums = [3, 2, 4], target = 6, Output: [1, 2] </w:t>
-      </w:r>
-    </w:p>
-    <w:p>
-      <w:pPr>
-        <w:rPr>
-          <w:b/>
-          <w:bCs/>
-        </w:rPr>
-      </w:pPr>
-      <w:r>
-        <w:rPr>
-          <w:b/>
-          <w:bCs/>
-        </w:rPr>
-        <w:t xml:space="preserve">Below is the code for </w:t>
-      </w:r>
-      <w:r>
-        <w:rPr>
-          <w:b/>
-          <w:bCs/>
-        </w:rPr>
-        <w:t>the above</w:t>
-      </w:r>
-      <w:r>
-        <w:rPr>
-          <w:b/>
-          <w:bCs/>
-        </w:rPr>
-        <w:t xml:space="preserve"> question </w:t>
-      </w:r>
-    </w:p>
-    <w:p>
-      <w:r>
-        <w:t xml:space="preserve">public static int[] TwoSum(int[] nums, int target) { try { // Write your code here Dictionary&lt;int, int&gt; map = new Dictionary&lt;int, int&gt;(); // Create a dictionary to store number and index // Iterate through the array to find two numbers that add up to the target for (int i = 0; i &lt; nums.Length; i++) { int complement = target - nums[i]; // Calculate the complement // Check if the complement exists in the dictionary if (map.ContainsKey(complement)) { return new int[] { map[complement], i }; // Return the indices of the two numbers } map[nums[i]] = i; // Add the number and its index to the dictionary } return new int[0]; // Return an empty array if no solution is found } catch (Exception) { throw; } } </w:t>
+        <w:t xml:space="preserve">Input: </w:t>
+      </w:r>
+      <w:proofErr w:type="spellStart"/>
+      <w:r>
+        <w:t>nums</w:t>
+      </w:r>
+      <w:proofErr w:type="spellEnd"/>
+      <w:r>
+        <w:t xml:space="preserve"> = [2, 7, 11, 15], target = 9, Output: [0, 1] </w:t>
+      </w:r>
+    </w:p>
+    <w:p>
+      <w:r>
+        <w:t xml:space="preserve">• Input: </w:t>
+      </w:r>
+      <w:proofErr w:type="spellStart"/>
+      <w:r>
+        <w:t>nums</w:t>
+      </w:r>
+      <w:proofErr w:type="spellEnd"/>
+      <w:r>
+        <w:t xml:space="preserve"> = [3, 2, 4], target = 6, Output: [1, 2] </w:t>
+      </w:r>
+    </w:p>
+    <w:p>
+      <w:pPr>
+        <w:rPr>
+          <w:b/>
+          <w:bCs/>
+        </w:rPr>
+      </w:pPr>
+      <w:r>
+        <w:rPr>
+          <w:b/>
+          <w:bCs/>
+        </w:rPr>
+        <w:t xml:space="preserve">Below is the code for the above question </w:t>
+      </w:r>
+    </w:p>
+    <w:p>
+      <w:r>
+        <w:t xml:space="preserve">public static int[] </w:t>
+      </w:r>
+      <w:proofErr w:type="spellStart"/>
+      <w:r>
+        <w:t>TwoSum</w:t>
+      </w:r>
+      <w:proofErr w:type="spellEnd"/>
+      <w:r>
+        <w:t xml:space="preserve">(int[] </w:t>
+      </w:r>
+      <w:proofErr w:type="spellStart"/>
+      <w:r>
+        <w:t>nums</w:t>
+      </w:r>
+      <w:proofErr w:type="spellEnd"/>
+      <w:r>
+        <w:t xml:space="preserve">, int target) { try { // Write your code here Dictionary&lt;int, int&gt; map = new Dictionary&lt;int, int&gt;(); // Create a dictionary to store number </w:t>
+      </w:r>
+      <w:r>
+        <w:lastRenderedPageBreak/>
+        <w:t xml:space="preserve">and index // Iterate through the array to find two numbers that add up to the target for (int </w:t>
+      </w:r>
+      <w:proofErr w:type="spellStart"/>
+      <w:r>
+        <w:t>i</w:t>
+      </w:r>
+      <w:proofErr w:type="spellEnd"/>
+      <w:r>
+        <w:t xml:space="preserve"> = 0; </w:t>
+      </w:r>
+      <w:proofErr w:type="spellStart"/>
+      <w:r>
+        <w:t>i</w:t>
+      </w:r>
+      <w:proofErr w:type="spellEnd"/>
+      <w:r>
+        <w:t xml:space="preserve"> &lt; </w:t>
+      </w:r>
+      <w:proofErr w:type="spellStart"/>
+      <w:r>
+        <w:t>nums.Length</w:t>
+      </w:r>
+      <w:proofErr w:type="spellEnd"/>
+      <w:r>
+        <w:t xml:space="preserve">; </w:t>
+      </w:r>
+      <w:proofErr w:type="spellStart"/>
+      <w:r>
+        <w:t>i</w:t>
+      </w:r>
+      <w:proofErr w:type="spellEnd"/>
+      <w:r>
+        <w:t xml:space="preserve">++) { int complement = target - </w:t>
+      </w:r>
+      <w:proofErr w:type="spellStart"/>
+      <w:r>
+        <w:t>nums</w:t>
+      </w:r>
+      <w:proofErr w:type="spellEnd"/>
+      <w:r>
+        <w:t>[</w:t>
+      </w:r>
+      <w:proofErr w:type="spellStart"/>
+      <w:r>
+        <w:t>i</w:t>
+      </w:r>
+      <w:proofErr w:type="spellEnd"/>
+      <w:r>
+        <w:t>]; // Calculate the complement // Check if the complement exists in the dictionary if (</w:t>
+      </w:r>
+      <w:proofErr w:type="spellStart"/>
+      <w:r>
+        <w:t>map.ContainsKey</w:t>
+      </w:r>
+      <w:proofErr w:type="spellEnd"/>
+      <w:r>
+        <w:t xml:space="preserve">(complement)) { return new int[] { map[complement], </w:t>
+      </w:r>
+      <w:proofErr w:type="spellStart"/>
+      <w:r>
+        <w:t>i</w:t>
+      </w:r>
+      <w:proofErr w:type="spellEnd"/>
+      <w:r>
+        <w:t xml:space="preserve"> }; // Return the indices of the two numbers } map[</w:t>
+      </w:r>
+      <w:proofErr w:type="spellStart"/>
+      <w:r>
+        <w:t>nums</w:t>
+      </w:r>
+      <w:proofErr w:type="spellEnd"/>
+      <w:r>
+        <w:t>[</w:t>
+      </w:r>
+      <w:proofErr w:type="spellStart"/>
+      <w:r>
+        <w:t>i</w:t>
+      </w:r>
+      <w:proofErr w:type="spellEnd"/>
+      <w:r>
+        <w:t xml:space="preserve">]] = </w:t>
+      </w:r>
+      <w:proofErr w:type="spellStart"/>
+      <w:r>
+        <w:t>i</w:t>
+      </w:r>
+      <w:proofErr w:type="spellEnd"/>
+      <w:r>
+        <w:t xml:space="preserve">; // Add the number and its index to the dictionary } return new int[0]; // Return an empty array if no solution is found } catch (Exception) { throw; } } </w:t>
       </w:r>
     </w:p>
     <w:p>
@@ -1489,7 +2496,6 @@
     </w:p>
     <w:p>
       <w:r>
-        <w:lastRenderedPageBreak/>
         <w:t xml:space="preserve">Your implementation of the </w:t>
       </w:r>
       <w:r>
@@ -1536,7 +2542,7 @@
     <w:p>
       <w:r>
         <w:pict w14:anchorId="0F5AC842">
-          <v:rect id="_x0000_i1086" style="width:0;height:1.5pt" o:hralign="center" o:hrstd="t" o:hr="t" fillcolor="#a0a0a0" stroked="f"/>
+          <v:rect id="_x0000_i1030" style="width:0;height:1.5pt" o:hralign="center" o:hrstd="t" o:hr="t" fillcolor="#a0a0a0" stroked="f"/>
         </w:pict>
       </w:r>
     </w:p>
@@ -1570,8 +2576,13 @@
           <w:numId w:val="3"/>
         </w:numPr>
       </w:pPr>
-      <w:r>
-        <w:t>Uses a dictionary to store numbers and their indices.</w:t>
+      <w:proofErr w:type="gramStart"/>
+      <w:r>
+        <w:t>Uses</w:t>
+      </w:r>
+      <w:proofErr w:type="gramEnd"/>
+      <w:r>
+        <w:t xml:space="preserve"> a dictionary to store numbers and their indices.</w:t>
       </w:r>
     </w:p>
     <w:p>
@@ -1641,7 +2652,7 @@
     <w:p>
       <w:r>
         <w:pict w14:anchorId="28C138DC">
-          <v:rect id="_x0000_i1087" style="width:0;height:1.5pt" o:hralign="center" o:hrstd="t" o:hr="t" fillcolor="#a0a0a0" stroked="f"/>
+          <v:rect id="_x0000_i1031" style="width:0;height:1.5pt" o:hralign="center" o:hrstd="t" o:hr="t" fillcolor="#a0a0a0" stroked="f"/>
         </w:pict>
       </w:r>
     </w:p>
@@ -1684,18 +2695,27 @@
       </w:r>
     </w:p>
     <w:p>
+      <w:proofErr w:type="spellStart"/>
       <w:r>
         <w:t>csharp</w:t>
       </w:r>
-    </w:p>
-    <w:p>
+      <w:proofErr w:type="spellEnd"/>
+    </w:p>
+    <w:p>
+      <w:proofErr w:type="spellStart"/>
       <w:r>
         <w:t>CopyEdit</w:t>
       </w:r>
-    </w:p>
-    <w:p>
-      <w:r>
-        <w:t>nums = [2, 7, 11, 15], target = 9</w:t>
+      <w:proofErr w:type="spellEnd"/>
+    </w:p>
+    <w:p>
+      <w:proofErr w:type="spellStart"/>
+      <w:r>
+        <w:t>nums</w:t>
+      </w:r>
+      <w:proofErr w:type="spellEnd"/>
+      <w:r>
+        <w:t xml:space="preserve"> = [2, 7, 11, 15], target = 9</w:t>
       </w:r>
     </w:p>
     <w:p>
@@ -1725,18 +2745,27 @@
       </w:r>
     </w:p>
     <w:p>
+      <w:proofErr w:type="spellStart"/>
       <w:r>
         <w:t>csharp</w:t>
       </w:r>
-    </w:p>
-    <w:p>
+      <w:proofErr w:type="spellEnd"/>
+    </w:p>
+    <w:p>
+      <w:proofErr w:type="spellStart"/>
       <w:r>
         <w:t>CopyEdit</w:t>
       </w:r>
-    </w:p>
-    <w:p>
-      <w:r>
-        <w:t>nums = [3, 2, 4], target = 6</w:t>
+      <w:proofErr w:type="spellEnd"/>
+    </w:p>
+    <w:p>
+      <w:proofErr w:type="spellStart"/>
+      <w:r>
+        <w:t>nums</w:t>
+      </w:r>
+      <w:proofErr w:type="spellEnd"/>
+      <w:r>
+        <w:t xml:space="preserve"> = [3, 2, 4], target = 6</w:t>
       </w:r>
     </w:p>
     <w:p>
@@ -1746,6 +2775,7 @@
         </w:rPr>
       </w:pPr>
       <w:r>
+        <w:lastRenderedPageBreak/>
         <w:t xml:space="preserve">Output: [1, 2] </w:t>
       </w:r>
       <w:r>
@@ -1773,7 +2803,7 @@
     <w:p>
       <w:r>
         <w:pict w14:anchorId="17AF2232">
-          <v:rect id="_x0000_i1088" style="width:0;height:1.5pt" o:hralign="center" o:hrstd="t" o:hr="t" fillcolor="#a0a0a0" stroked="f"/>
+          <v:rect id="_x0000_i1032" style="width:0;height:1.5pt" o:hralign="center" o:hrstd="t" o:hr="t" fillcolor="#a0a0a0" stroked="f"/>
         </w:pict>
       </w:r>
     </w:p>
@@ -1790,7 +2820,6 @@
           <w:b/>
           <w:bCs/>
         </w:rPr>
-        <w:lastRenderedPageBreak/>
         <w:t>🔍</w:t>
       </w:r>
       <w:r>
@@ -2284,14 +3313,7 @@
           <w:b/>
           <w:bCs/>
         </w:rPr>
-        <w:t xml:space="preserve">Question </w:t>
-      </w:r>
-      <w:r>
-        <w:rPr>
-          <w:b/>
-          <w:bCs/>
-        </w:rPr>
-        <w:t>4.</w:t>
+        <w:t>Question 4.</w:t>
       </w:r>
       <w:r>
         <w:t xml:space="preserve"> Find Maximum Product of Three Numbers:</w:t>
@@ -2299,12 +3321,28 @@
     </w:p>
     <w:p>
       <w:r>
-        <w:t xml:space="preserve"> Description: Given an integer array nums, find three numbers whose product is the maximum and return the product.</w:t>
-      </w:r>
-    </w:p>
-    <w:p>
-      <w:r>
-        <w:t xml:space="preserve"> Examples: • Input: [1, 2, 3], Output: 6 • Input: [1, 2, 3, 4], Output: 24 </w:t>
+        <w:t xml:space="preserve"> Description: Given an integer array </w:t>
+      </w:r>
+      <w:proofErr w:type="spellStart"/>
+      <w:r>
+        <w:t>nums</w:t>
+      </w:r>
+      <w:proofErr w:type="spellEnd"/>
+      <w:r>
+        <w:t>, find three numbers whose product is the maximum and return the product.</w:t>
+      </w:r>
+    </w:p>
+    <w:p>
+      <w:r>
+        <w:t xml:space="preserve"> </w:t>
+      </w:r>
+      <w:proofErr w:type="gramStart"/>
+      <w:r>
+        <w:t>Examples: •</w:t>
+      </w:r>
+      <w:proofErr w:type="gramEnd"/>
+      <w:r>
+        <w:t xml:space="preserve"> Input: [1, 2, 3], Output: 6 • Input: [1, 2, 3, 4], Output: 24 </w:t>
       </w:r>
     </w:p>
     <w:p>
@@ -2326,26 +3364,139 @@
           <w:b/>
           <w:bCs/>
         </w:rPr>
-        <w:t xml:space="preserve"> is the code for above question </w:t>
-      </w:r>
-    </w:p>
-    <w:p>
-      <w:r>
-        <w:t xml:space="preserve">public static int MaximumProduct(int[] nums) { try { // Write your code here Array.Sort(nums); // Sort the array int n = nums.Length; // Get the length of the array // Calculate the maximum product of the last three numbers or the product of the first two (smallest) and the last (largest) return Math.Max(nums[n - 1] * nums[n - 2] * nums[n - 3], nums[0] * nums[1] * nums[n - 1]); } catch (Exception) { throw; } } </w:t>
-      </w:r>
-    </w:p>
-    <w:p>
-      <w:pPr>
-        <w:rPr>
-          <w:b/>
-          <w:bCs/>
-        </w:rPr>
-      </w:pPr>
-      <w:r>
-        <w:rPr>
-          <w:b/>
-          <w:bCs/>
-        </w:rPr>
+        <w:t xml:space="preserve"> is the code for </w:t>
+      </w:r>
+      <w:proofErr w:type="gramStart"/>
+      <w:r>
+        <w:rPr>
+          <w:b/>
+          <w:bCs/>
+        </w:rPr>
+        <w:t>above</w:t>
+      </w:r>
+      <w:proofErr w:type="gramEnd"/>
+      <w:r>
+        <w:rPr>
+          <w:b/>
+          <w:bCs/>
+        </w:rPr>
+        <w:t xml:space="preserve"> question </w:t>
+      </w:r>
+    </w:p>
+    <w:p>
+      <w:r>
+        <w:t xml:space="preserve">public static int </w:t>
+      </w:r>
+      <w:proofErr w:type="spellStart"/>
+      <w:r>
+        <w:t>MaximumProduct</w:t>
+      </w:r>
+      <w:proofErr w:type="spellEnd"/>
+      <w:r>
+        <w:t xml:space="preserve">(int[] </w:t>
+      </w:r>
+      <w:proofErr w:type="spellStart"/>
+      <w:r>
+        <w:t>nums</w:t>
+      </w:r>
+      <w:proofErr w:type="spellEnd"/>
+      <w:r>
+        <w:t xml:space="preserve">) { try { // Write your code here </w:t>
+      </w:r>
+      <w:proofErr w:type="spellStart"/>
+      <w:r>
+        <w:t>Array.Sort</w:t>
+      </w:r>
+      <w:proofErr w:type="spellEnd"/>
+      <w:r>
+        <w:t>(</w:t>
+      </w:r>
+      <w:proofErr w:type="spellStart"/>
+      <w:r>
+        <w:t>nums</w:t>
+      </w:r>
+      <w:proofErr w:type="spellEnd"/>
+      <w:r>
+        <w:t xml:space="preserve">); // Sort the array int n = </w:t>
+      </w:r>
+      <w:proofErr w:type="spellStart"/>
+      <w:r>
+        <w:t>nums.Length</w:t>
+      </w:r>
+      <w:proofErr w:type="spellEnd"/>
+      <w:r>
+        <w:t xml:space="preserve">; // Get the length of the array // Calculate the maximum product of the last three numbers or the product of the first two (smallest) and the last (largest) return </w:t>
+      </w:r>
+      <w:proofErr w:type="spellStart"/>
+      <w:r>
+        <w:t>Math.Max</w:t>
+      </w:r>
+      <w:proofErr w:type="spellEnd"/>
+      <w:r>
+        <w:t>(</w:t>
+      </w:r>
+      <w:proofErr w:type="spellStart"/>
+      <w:r>
+        <w:t>nums</w:t>
+      </w:r>
+      <w:proofErr w:type="spellEnd"/>
+      <w:r>
+        <w:t xml:space="preserve">[n - 1] * </w:t>
+      </w:r>
+      <w:proofErr w:type="spellStart"/>
+      <w:r>
+        <w:t>nums</w:t>
+      </w:r>
+      <w:proofErr w:type="spellEnd"/>
+      <w:r>
+        <w:t xml:space="preserve">[n - 2] * </w:t>
+      </w:r>
+      <w:proofErr w:type="spellStart"/>
+      <w:r>
+        <w:t>nums</w:t>
+      </w:r>
+      <w:proofErr w:type="spellEnd"/>
+      <w:r>
+        <w:t xml:space="preserve">[n - 3], </w:t>
+      </w:r>
+      <w:proofErr w:type="spellStart"/>
+      <w:r>
+        <w:t>nums</w:t>
+      </w:r>
+      <w:proofErr w:type="spellEnd"/>
+      <w:r>
+        <w:t xml:space="preserve">[0] * </w:t>
+      </w:r>
+      <w:proofErr w:type="spellStart"/>
+      <w:r>
+        <w:t>nums</w:t>
+      </w:r>
+      <w:proofErr w:type="spellEnd"/>
+      <w:r>
+        <w:t xml:space="preserve">[1] * </w:t>
+      </w:r>
+      <w:proofErr w:type="spellStart"/>
+      <w:r>
+        <w:t>nums</w:t>
+      </w:r>
+      <w:proofErr w:type="spellEnd"/>
+      <w:r>
+        <w:t xml:space="preserve">[n - 1]); } catch (Exception) { throw; } } </w:t>
+      </w:r>
+    </w:p>
+    <w:p>
+      <w:pPr>
+        <w:rPr>
+          <w:b/>
+          <w:bCs/>
+        </w:rPr>
+      </w:pPr>
+      <w:r>
+        <w:rPr>
+          <w:b/>
+          <w:bCs/>
+        </w:rPr>
+        <w:lastRenderedPageBreak/>
         <w:t xml:space="preserve">Prompt: </w:t>
       </w:r>
       <w:r>
@@ -2353,14 +3504,7 @@
           <w:b/>
           <w:bCs/>
         </w:rPr>
-        <w:t xml:space="preserve">does it handles edge </w:t>
-      </w:r>
-      <w:r>
-        <w:rPr>
-          <w:b/>
-          <w:bCs/>
-        </w:rPr>
-        <w:t>cases?</w:t>
+        <w:t>does it handles edge cases?</w:t>
       </w:r>
     </w:p>
     <w:p>
@@ -2372,7 +3516,7 @@
     <w:p>
       <w:r>
         <w:pict w14:anchorId="5E1E25C1">
-          <v:rect id="_x0000_i1110" style="width:0;height:1.5pt" o:hralign="center" o:hrstd="t" o:hr="t" fillcolor="#a0a0a0" stroked="f"/>
+          <v:rect id="_x0000_i1033" style="width:0;height:1.5pt" o:hralign="center" o:hrstd="t" o:hr="t" fillcolor="#a0a0a0" stroked="f"/>
         </w:pict>
       </w:r>
     </w:p>
@@ -2381,7 +3525,6 @@
         <w:rPr>
           <w:rFonts w:ascii="Segoe UI Emoji" w:hAnsi="Segoe UI Emoji" w:cs="Segoe UI Emoji"/>
         </w:rPr>
-        <w:lastRenderedPageBreak/>
         <w:t>✅</w:t>
       </w:r>
       <w:r>
@@ -2418,7 +3561,7 @@
     <w:p>
       <w:r>
         <w:pict w14:anchorId="459B53CD">
-          <v:rect id="_x0000_i1111" style="width:0;height:1.5pt" o:hralign="center" o:hrstd="t" o:hr="t" fillcolor="#a0a0a0" stroked="f"/>
+          <v:rect id="_x0000_i1034" style="width:0;height:1.5pt" o:hralign="center" o:hrstd="t" o:hr="t" fillcolor="#a0a0a0" stroked="f"/>
         </w:pict>
       </w:r>
     </w:p>
@@ -2613,7 +3756,36 @@
           </w:tcPr>
           <w:p>
             <w:r>
-              <w:t>Considers both nums[0]*nums[1]*nums[n-1] and largest 3.</w:t>
+              <w:t xml:space="preserve">Considers both </w:t>
+            </w:r>
+            <w:proofErr w:type="spellStart"/>
+            <w:r>
+              <w:t>nums</w:t>
+            </w:r>
+            <w:proofErr w:type="spellEnd"/>
+            <w:r>
+              <w:t>[</w:t>
+            </w:r>
+            <w:proofErr w:type="gramStart"/>
+            <w:r>
+              <w:t>0]*</w:t>
+            </w:r>
+            <w:proofErr w:type="spellStart"/>
+            <w:proofErr w:type="gramEnd"/>
+            <w:r>
+              <w:t>nums</w:t>
+            </w:r>
+            <w:proofErr w:type="spellEnd"/>
+            <w:r>
+              <w:t>[1]*</w:t>
+            </w:r>
+            <w:proofErr w:type="spellStart"/>
+            <w:r>
+              <w:t>nums</w:t>
+            </w:r>
+            <w:proofErr w:type="spellEnd"/>
+            <w:r>
+              <w:t>[n-1] and largest 3.</w:t>
             </w:r>
           </w:p>
         </w:tc>
@@ -2771,8 +3943,13 @@
             <w:hideMark/>
           </w:tcPr>
           <w:p>
-            <w:r>
-              <w:t>Won’t affect unless zero is among top 3 contributors to product.</w:t>
+            <w:proofErr w:type="gramStart"/>
+            <w:r>
+              <w:t>Won’t</w:t>
+            </w:r>
+            <w:proofErr w:type="gramEnd"/>
+            <w:r>
+              <w:t xml:space="preserve"> affect unless zero is among top 3 contributors to product.</w:t>
             </w:r>
           </w:p>
         </w:tc>
@@ -2825,7 +4002,15 @@
           </w:tcPr>
           <w:p>
             <w:r>
-              <w:t>Code will throw an IndexOutOfRangeException. Should guard against this.</w:t>
+              <w:t xml:space="preserve">Code will throw an </w:t>
+            </w:r>
+            <w:proofErr w:type="spellStart"/>
+            <w:r>
+              <w:t>IndexOutOfRangeException</w:t>
+            </w:r>
+            <w:proofErr w:type="spellEnd"/>
+            <w:r>
+              <w:t>. Should guard against this.</w:t>
             </w:r>
           </w:p>
         </w:tc>
@@ -2834,7 +4019,7 @@
     <w:p>
       <w:r>
         <w:pict w14:anchorId="72EAAE85">
-          <v:rect id="_x0000_i1112" style="width:0;height:1.5pt" o:hralign="center" o:hrstd="t" o:hr="t" fillcolor="#a0a0a0" stroked="f"/>
+          <v:rect id="_x0000_i1035" style="width:0;height:1.5pt" o:hralign="center" o:hrstd="t" o:hr="t" fillcolor="#a0a0a0" stroked="f"/>
         </w:pict>
       </w:r>
     </w:p>
@@ -2851,6 +4036,7 @@
           <w:b/>
           <w:bCs/>
         </w:rPr>
+        <w:lastRenderedPageBreak/>
         <w:t>❗️</w:t>
       </w:r>
       <w:r>
@@ -2871,7 +4057,25 @@
         <w:ind w:firstLine="720"/>
       </w:pPr>
       <w:r>
-        <w:t>if (nums == null || nums.Length &lt; 3)</w:t>
+        <w:t>if (</w:t>
+      </w:r>
+      <w:proofErr w:type="spellStart"/>
+      <w:r>
+        <w:t>nums</w:t>
+      </w:r>
+      <w:proofErr w:type="spellEnd"/>
+      <w:r>
+        <w:t xml:space="preserve"> == null || </w:t>
+      </w:r>
+      <w:proofErr w:type="spellStart"/>
+      <w:proofErr w:type="gramStart"/>
+      <w:r>
+        <w:t>nums.Length</w:t>
+      </w:r>
+      <w:proofErr w:type="spellEnd"/>
+      <w:proofErr w:type="gramEnd"/>
+      <w:r>
+        <w:t xml:space="preserve"> &lt; 3)</w:t>
       </w:r>
     </w:p>
     <w:p>
@@ -2880,32 +4084,42 @@
       </w:r>
       <w:r>
         <w:tab/>
-      </w:r>
-      <w:r>
-        <w:t>throw new ArgumentException("Input array must have at least 3 integers.");</w:t>
-      </w:r>
-    </w:p>
-    <w:p>
-      <w:pPr>
-        <w:rPr>
-          <w:b/>
-          <w:bCs/>
-        </w:rPr>
-      </w:pPr>
-    </w:p>
-    <w:p>
-      <w:pPr>
-        <w:rPr>
-          <w:b/>
-          <w:bCs/>
-        </w:rPr>
-      </w:pPr>
-      <w:r>
-        <w:rPr>
-          <w:b/>
-          <w:bCs/>
-        </w:rPr>
-        <w:lastRenderedPageBreak/>
+        <w:t xml:space="preserve">throw new </w:t>
+      </w:r>
+      <w:proofErr w:type="spellStart"/>
+      <w:proofErr w:type="gramStart"/>
+      <w:r>
+        <w:t>ArgumentException</w:t>
+      </w:r>
+      <w:proofErr w:type="spellEnd"/>
+      <w:r>
+        <w:t>(</w:t>
+      </w:r>
+      <w:proofErr w:type="gramEnd"/>
+      <w:r>
+        <w:t>"Input array must have at least 3 integers.");</w:t>
+      </w:r>
+    </w:p>
+    <w:p>
+      <w:pPr>
+        <w:rPr>
+          <w:b/>
+          <w:bCs/>
+        </w:rPr>
+      </w:pPr>
+    </w:p>
+    <w:p>
+      <w:pPr>
+        <w:rPr>
+          <w:b/>
+          <w:bCs/>
+        </w:rPr>
+      </w:pPr>
+      <w:r>
+        <w:rPr>
+          <w:b/>
+          <w:bCs/>
+        </w:rPr>
         <w:t>Q</w:t>
       </w:r>
       <w:r>
@@ -2920,68 +4134,158 @@
           <w:b/>
           <w:bCs/>
         </w:rPr>
-        <w:t xml:space="preserve"> 5</w:t>
-      </w:r>
-      <w:r>
-        <w:rPr>
-          <w:b/>
-          <w:bCs/>
-        </w:rPr>
-        <w:t xml:space="preserve"> : Decimal to Binary Conversion: Description: </w:t>
-      </w:r>
-    </w:p>
-    <w:p>
-      <w:r>
-        <w:t xml:space="preserve">Write a function that converts a decimal number to its binary equivalent. Examples: • Input: 42, Output: 101010 • Input: 10, Output: 1010 </w:t>
-      </w:r>
-    </w:p>
-    <w:p>
-      <w:pPr>
-        <w:rPr>
-          <w:b/>
-          <w:bCs/>
-        </w:rPr>
-      </w:pPr>
-      <w:r>
-        <w:rPr>
-          <w:b/>
-          <w:bCs/>
-        </w:rPr>
-        <w:t>Below</w:t>
-      </w:r>
-      <w:r>
-        <w:rPr>
-          <w:b/>
-          <w:bCs/>
-        </w:rPr>
-        <w:t xml:space="preserve"> is the code for above question </w:t>
-      </w:r>
-    </w:p>
-    <w:p>
-      <w:r>
-        <w:t xml:space="preserve">public static string DecimalToBinary(int decimalNumber) { try { // Write your code here if (decimalNumber == 0) return "0"; // Special case for zero string binary = ""; // Initialize binary string // Convert decimal to binary by repeatedly dividing by 2 while (decimalNumber &gt; 0) { binary = (decimalNumber % 2) + binary; // Prepend the remainder (0 or 1) decimalNumber /= 2; // Divide the number by 2 } return binary; // Return the binary representation } catch (Exception) { throw; } } </w:t>
-      </w:r>
-    </w:p>
-    <w:p>
-      <w:pPr>
-        <w:rPr>
-          <w:b/>
-          <w:bCs/>
-        </w:rPr>
-      </w:pPr>
-      <w:r>
-        <w:rPr>
-          <w:b/>
-          <w:bCs/>
-        </w:rPr>
-        <w:t xml:space="preserve">does it handles edge </w:t>
-      </w:r>
-      <w:r>
-        <w:rPr>
-          <w:b/>
-          <w:bCs/>
-        </w:rPr>
-        <w:t>cases?</w:t>
+        <w:t xml:space="preserve"> </w:t>
+      </w:r>
+      <w:proofErr w:type="gramStart"/>
+      <w:r>
+        <w:rPr>
+          <w:b/>
+          <w:bCs/>
+        </w:rPr>
+        <w:t>5</w:t>
+      </w:r>
+      <w:r>
+        <w:rPr>
+          <w:b/>
+          <w:bCs/>
+        </w:rPr>
+        <w:t xml:space="preserve"> :</w:t>
+      </w:r>
+      <w:proofErr w:type="gramEnd"/>
+      <w:r>
+        <w:rPr>
+          <w:b/>
+          <w:bCs/>
+        </w:rPr>
+        <w:t xml:space="preserve"> Decimal to Binary Conversion: Description: </w:t>
+      </w:r>
+    </w:p>
+    <w:p>
+      <w:r>
+        <w:t xml:space="preserve">Write a function that converts a decimal number to its binary equivalent. </w:t>
+      </w:r>
+      <w:proofErr w:type="gramStart"/>
+      <w:r>
+        <w:t>Examples: •</w:t>
+      </w:r>
+      <w:proofErr w:type="gramEnd"/>
+      <w:r>
+        <w:t xml:space="preserve"> Input: 42, Output: 101010 • Input: 10, Output: 1010 </w:t>
+      </w:r>
+    </w:p>
+    <w:p>
+      <w:pPr>
+        <w:rPr>
+          <w:b/>
+          <w:bCs/>
+        </w:rPr>
+      </w:pPr>
+      <w:r>
+        <w:rPr>
+          <w:b/>
+          <w:bCs/>
+        </w:rPr>
+        <w:t xml:space="preserve">Below is the code for </w:t>
+      </w:r>
+      <w:proofErr w:type="gramStart"/>
+      <w:r>
+        <w:rPr>
+          <w:b/>
+          <w:bCs/>
+        </w:rPr>
+        <w:t>above</w:t>
+      </w:r>
+      <w:proofErr w:type="gramEnd"/>
+      <w:r>
+        <w:rPr>
+          <w:b/>
+          <w:bCs/>
+        </w:rPr>
+        <w:t xml:space="preserve"> question </w:t>
+      </w:r>
+    </w:p>
+    <w:p>
+      <w:r>
+        <w:t xml:space="preserve">public static string </w:t>
+      </w:r>
+      <w:proofErr w:type="spellStart"/>
+      <w:r>
+        <w:t>DecimalToBinary</w:t>
+      </w:r>
+      <w:proofErr w:type="spellEnd"/>
+      <w:r>
+        <w:t xml:space="preserve">(int </w:t>
+      </w:r>
+      <w:proofErr w:type="spellStart"/>
+      <w:r>
+        <w:t>decimalNumber</w:t>
+      </w:r>
+      <w:proofErr w:type="spellEnd"/>
+      <w:r>
+        <w:t>) { try { // Write your code here if (</w:t>
+      </w:r>
+      <w:proofErr w:type="spellStart"/>
+      <w:r>
+        <w:t>decimalNumber</w:t>
+      </w:r>
+      <w:proofErr w:type="spellEnd"/>
+      <w:r>
+        <w:t xml:space="preserve"> == 0) return "0"; // Special case for zero string binary = ""; // Initialize binary string // Convert decimal to binary by repeatedly dividing by 2 while (</w:t>
+      </w:r>
+      <w:proofErr w:type="spellStart"/>
+      <w:r>
+        <w:t>decimalNumber</w:t>
+      </w:r>
+      <w:proofErr w:type="spellEnd"/>
+      <w:r>
+        <w:t xml:space="preserve"> &gt; 0) { binary = (</w:t>
+      </w:r>
+      <w:proofErr w:type="spellStart"/>
+      <w:r>
+        <w:t>decimalNumber</w:t>
+      </w:r>
+      <w:proofErr w:type="spellEnd"/>
+      <w:r>
+        <w:t xml:space="preserve"> % 2) + binary; // Prepend the remainder (0 or 1) </w:t>
+      </w:r>
+      <w:proofErr w:type="spellStart"/>
+      <w:r>
+        <w:t>decimalNumber</w:t>
+      </w:r>
+      <w:proofErr w:type="spellEnd"/>
+      <w:r>
+        <w:t xml:space="preserve"> /= 2; // Divide the number by 2 } return binary; // Return the binary representation } catch (Exception) { throw; } } </w:t>
+      </w:r>
+    </w:p>
+    <w:p>
+      <w:pPr>
+        <w:rPr>
+          <w:b/>
+          <w:bCs/>
+        </w:rPr>
+      </w:pPr>
+      <w:r>
+        <w:rPr>
+          <w:b/>
+          <w:bCs/>
+        </w:rPr>
+        <w:t xml:space="preserve">does it </w:t>
+      </w:r>
+      <w:proofErr w:type="gramStart"/>
+      <w:r>
+        <w:rPr>
+          <w:b/>
+          <w:bCs/>
+        </w:rPr>
+        <w:t>handles</w:t>
+      </w:r>
+      <w:proofErr w:type="gramEnd"/>
+      <w:r>
+        <w:rPr>
+          <w:b/>
+          <w:bCs/>
+        </w:rPr>
+        <w:t xml:space="preserve"> edge cases?</w:t>
       </w:r>
     </w:p>
     <w:p>
@@ -2992,7 +4296,7 @@
     <w:p>
       <w:r>
         <w:pict w14:anchorId="77C7059E">
-          <v:rect id="_x0000_i1137" style="width:0;height:1.5pt" o:hralign="center" o:hrstd="t" o:hr="t" fillcolor="#a0a0a0" stroked="f"/>
+          <v:rect id="_x0000_i1036" style="width:0;height:1.5pt" o:hralign="center" o:hrstd="t" o:hr="t" fillcolor="#a0a0a0" stroked="f"/>
         </w:pict>
       </w:r>
     </w:p>
@@ -3021,8 +4325,21 @@
     </w:p>
     <w:p>
       <w:r>
-        <w:t>if (decimalNumber == 0) return "0";</w:t>
-      </w:r>
+        <w:t>if (</w:t>
+      </w:r>
+      <w:proofErr w:type="spellStart"/>
+      <w:r>
+        <w:t>decimalNumber</w:t>
+      </w:r>
+      <w:proofErr w:type="spellEnd"/>
+      <w:r>
+        <w:t xml:space="preserve"> == 0) return "0</w:t>
+      </w:r>
+      <w:proofErr w:type="gramStart"/>
+      <w:r>
+        <w:t>";</w:t>
+      </w:r>
+      <w:proofErr w:type="gramEnd"/>
     </w:p>
     <w:p>
       <w:pPr>
@@ -3037,7 +4354,15 @@
     </w:p>
     <w:p>
       <w:r>
-        <w:t>while (decimalNumber &gt; 0)</w:t>
+        <w:t>while (</w:t>
+      </w:r>
+      <w:proofErr w:type="spellStart"/>
+      <w:r>
+        <w:t>decimalNumber</w:t>
+      </w:r>
+      <w:proofErr w:type="spellEnd"/>
+      <w:r>
+        <w:t xml:space="preserve"> &gt; 0)</w:t>
       </w:r>
     </w:p>
     <w:p>
@@ -3047,13 +4372,39 @@
     </w:p>
     <w:p>
       <w:r>
-        <w:t xml:space="preserve">    binary = (decimalNumber % 2) + binary;</w:t>
-      </w:r>
-    </w:p>
-    <w:p>
-      <w:r>
-        <w:t xml:space="preserve">    decimalNumber /= 2;</w:t>
-      </w:r>
+        <w:t xml:space="preserve">    binary = (</w:t>
+      </w:r>
+      <w:proofErr w:type="spellStart"/>
+      <w:r>
+        <w:t>decimalNumber</w:t>
+      </w:r>
+      <w:proofErr w:type="spellEnd"/>
+      <w:r>
+        <w:t xml:space="preserve"> % 2) + </w:t>
+      </w:r>
+      <w:proofErr w:type="gramStart"/>
+      <w:r>
+        <w:t>binary;</w:t>
+      </w:r>
+      <w:proofErr w:type="gramEnd"/>
+    </w:p>
+    <w:p>
+      <w:r>
+        <w:t xml:space="preserve">    </w:t>
+      </w:r>
+      <w:proofErr w:type="spellStart"/>
+      <w:r>
+        <w:t>decimalNumber</w:t>
+      </w:r>
+      <w:proofErr w:type="spellEnd"/>
+      <w:r>
+        <w:t xml:space="preserve"> /= </w:t>
+      </w:r>
+      <w:proofErr w:type="gramStart"/>
+      <w:r>
+        <w:t>2;</w:t>
+      </w:r>
+      <w:proofErr w:type="gramEnd"/>
     </w:p>
     <w:p>
       <w:r>
@@ -3068,13 +4419,14 @@
         </w:numPr>
       </w:pPr>
       <w:r>
+        <w:lastRenderedPageBreak/>
         <w:t>This converts any positive integer to its binary representation using repeated division.</w:t>
       </w:r>
     </w:p>
     <w:p>
       <w:r>
         <w:pict w14:anchorId="292F8379">
-          <v:rect id="_x0000_i1138" style="width:0;height:1.5pt" o:hralign="center" o:hrstd="t" o:hr="t" fillcolor="#a0a0a0" stroked="f"/>
+          <v:rect id="_x0000_i1037" style="width:0;height:1.5pt" o:hralign="center" o:hrstd="t" o:hr="t" fillcolor="#a0a0a0" stroked="f"/>
         </w:pict>
       </w:r>
     </w:p>
@@ -3105,7 +4457,6 @@
           <w:b/>
           <w:bCs/>
         </w:rPr>
-        <w:lastRenderedPageBreak/>
         <w:t>🔍</w:t>
       </w:r>
       <w:r>
@@ -3194,8 +4545,13 @@
             <w:hideMark/>
           </w:tcPr>
           <w:p>
-            <w:r>
-              <w:t>decimalNumber == 0</w:t>
+            <w:proofErr w:type="spellStart"/>
+            <w:r>
+              <w:t>decimalNumber</w:t>
+            </w:r>
+            <w:proofErr w:type="spellEnd"/>
+            <w:r>
+              <w:t xml:space="preserve"> == 0</w:t>
             </w:r>
           </w:p>
         </w:tc>
@@ -3372,7 +4728,15 @@
           </w:tcPr>
           <w:p>
             <w:r>
-              <w:t>Will result in an infinite loop or incorrect result since condition is while (decimalNumber &gt; 0)</w:t>
+              <w:t>Will result in an infinite loop or incorrect result since condition is while (</w:t>
+            </w:r>
+            <w:proofErr w:type="spellStart"/>
+            <w:r>
+              <w:t>decimalNumber</w:t>
+            </w:r>
+            <w:proofErr w:type="spellEnd"/>
+            <w:r>
+              <w:t xml:space="preserve"> &gt; 0)</w:t>
             </w:r>
           </w:p>
         </w:tc>
@@ -3434,7 +4798,7 @@
     <w:p>
       <w:r>
         <w:pict w14:anchorId="1ED38337">
-          <v:rect id="_x0000_i1139" style="width:0;height:1.5pt" o:hralign="center" o:hrstd="t" o:hr="t" fillcolor="#a0a0a0" stroked="f"/>
+          <v:rect id="_x0000_i1038" style="width:0;height:1.5pt" o:hralign="center" o:hrstd="t" o:hr="t" fillcolor="#a0a0a0" stroked="f"/>
         </w:pict>
       </w:r>
     </w:p>
@@ -3455,18 +4819,32 @@
       </w:r>
     </w:p>
     <w:p>
+      <w:proofErr w:type="spellStart"/>
       <w:r>
         <w:t>csharp</w:t>
       </w:r>
-    </w:p>
-    <w:p>
+      <w:proofErr w:type="spellEnd"/>
+    </w:p>
+    <w:p>
+      <w:proofErr w:type="spellStart"/>
       <w:r>
         <w:t>CopyEdit</w:t>
       </w:r>
-    </w:p>
-    <w:p>
-      <w:r>
-        <w:t>DecimalToBinary(-5)</w:t>
+      <w:proofErr w:type="spellEnd"/>
+    </w:p>
+    <w:p>
+      <w:proofErr w:type="spellStart"/>
+      <w:proofErr w:type="gramStart"/>
+      <w:r>
+        <w:t>DecimalToBinary</w:t>
+      </w:r>
+      <w:proofErr w:type="spellEnd"/>
+      <w:r>
+        <w:t>(</w:t>
+      </w:r>
+      <w:proofErr w:type="gramEnd"/>
+      <w:r>
+        <w:t>-5)</w:t>
       </w:r>
     </w:p>
     <w:p>
@@ -3477,38 +4855,56 @@
         </w:numPr>
       </w:pPr>
       <w:r>
-        <w:t>The loop will never execute, and the function will return "" (empty string), which is misleading.</w:t>
-      </w:r>
-    </w:p>
-    <w:p>
-      <w:pPr>
-        <w:rPr>
-          <w:b/>
-          <w:bCs/>
-        </w:rPr>
-      </w:pPr>
-      <w:r>
-        <w:rPr>
-          <w:b/>
-          <w:bCs/>
-        </w:rPr>
-        <w:t>So handled negative numbers as well .</w:t>
-      </w:r>
-    </w:p>
-    <w:p>
-      <w:pPr>
-        <w:rPr>
-          <w:b/>
-          <w:bCs/>
-        </w:rPr>
-      </w:pPr>
-    </w:p>
-    <w:p>
-      <w:r>
-        <w:rPr>
-          <w:b/>
-          <w:bCs/>
-        </w:rPr>
+        <w:t xml:space="preserve">The loop will never execute, and the function will </w:t>
+      </w:r>
+      <w:proofErr w:type="gramStart"/>
+      <w:r>
+        <w:t>return ""</w:t>
+      </w:r>
+      <w:proofErr w:type="gramEnd"/>
+      <w:r>
+        <w:t xml:space="preserve"> (empty string), which is misleading.</w:t>
+      </w:r>
+    </w:p>
+    <w:p>
+      <w:pPr>
+        <w:rPr>
+          <w:b/>
+          <w:bCs/>
+        </w:rPr>
+      </w:pPr>
+      <w:r>
+        <w:rPr>
+          <w:b/>
+          <w:bCs/>
+        </w:rPr>
+        <w:t xml:space="preserve">So handled negative numbers as </w:t>
+      </w:r>
+      <w:proofErr w:type="gramStart"/>
+      <w:r>
+        <w:rPr>
+          <w:b/>
+          <w:bCs/>
+        </w:rPr>
+        <w:t>well .</w:t>
+      </w:r>
+      <w:proofErr w:type="gramEnd"/>
+    </w:p>
+    <w:p>
+      <w:pPr>
+        <w:rPr>
+          <w:b/>
+          <w:bCs/>
+        </w:rPr>
+      </w:pPr>
+    </w:p>
+    <w:p>
+      <w:r>
+        <w:rPr>
+          <w:b/>
+          <w:bCs/>
+        </w:rPr>
+        <w:lastRenderedPageBreak/>
         <w:t xml:space="preserve">Question </w:t>
       </w:r>
       <w:r>
@@ -3526,31 +4922,92 @@
         <w:t>:</w:t>
       </w:r>
       <w:r>
-        <w:t xml:space="preserve"> Find Minimum in Rotated Sorted Array: Description: Given a sorted array that has been rotated, find the minimum element. Examples: • Input: [3, 4, 5, 1, 2], Output: 1 • Input: [4, 5, 6, 7, 0, 1, 2], Output: 0 </w:t>
-      </w:r>
-    </w:p>
-    <w:p>
-      <w:pPr>
-        <w:rPr>
-          <w:b/>
-          <w:bCs/>
-        </w:rPr>
-      </w:pPr>
-      <w:r>
-        <w:rPr>
-          <w:b/>
-          <w:bCs/>
-        </w:rPr>
-        <w:t xml:space="preserve">below is the code for above question </w:t>
-      </w:r>
-    </w:p>
-    <w:p>
-      <w:r>
-        <w:t xml:space="preserve">public static int FindMin(int[] nums) { try { // Write your code here int left = 0; // Start index int right = nums.Length - 1; // End index // Use binary search to find the minimum element in the rotated sorted array while (left &lt; right) { int mid = (left + right) / 2; // Find the middle </w:t>
-      </w:r>
-      <w:r>
-        <w:lastRenderedPageBreak/>
-        <w:t>index // If the middle element is greater than the rightmost element, the minimum is to the right if (nums[mid] &gt; nums[right]) { left = mid + 1; // Move left index to mid + 1 } else { right = mid; // Move right index to mid } } return nums[left]; // Return the minimum element } catch (Exception) { throw; } }</w:t>
+        <w:t xml:space="preserve"> Find Minimum in Rotated Sorted Array: Description: Given a sorted array that has been rotated, find the minimum element. </w:t>
+      </w:r>
+      <w:proofErr w:type="gramStart"/>
+      <w:r>
+        <w:t>Examples: •</w:t>
+      </w:r>
+      <w:proofErr w:type="gramEnd"/>
+      <w:r>
+        <w:t xml:space="preserve"> Input: [3, 4, 5, 1, 2], Output: 1 • Input: [4, 5, 6, 7, 0, 1, 2], Output: 0 </w:t>
+      </w:r>
+    </w:p>
+    <w:p>
+      <w:pPr>
+        <w:rPr>
+          <w:b/>
+          <w:bCs/>
+        </w:rPr>
+      </w:pPr>
+      <w:proofErr w:type="gramStart"/>
+      <w:r>
+        <w:rPr>
+          <w:b/>
+          <w:bCs/>
+        </w:rPr>
+        <w:t>below</w:t>
+      </w:r>
+      <w:proofErr w:type="gramEnd"/>
+      <w:r>
+        <w:rPr>
+          <w:b/>
+          <w:bCs/>
+        </w:rPr>
+        <w:t xml:space="preserve"> is the code for above question </w:t>
+      </w:r>
+    </w:p>
+    <w:p>
+      <w:r>
+        <w:t xml:space="preserve">public static int </w:t>
+      </w:r>
+      <w:proofErr w:type="spellStart"/>
+      <w:r>
+        <w:t>FindMin</w:t>
+      </w:r>
+      <w:proofErr w:type="spellEnd"/>
+      <w:r>
+        <w:t xml:space="preserve">(int[] </w:t>
+      </w:r>
+      <w:proofErr w:type="spellStart"/>
+      <w:r>
+        <w:t>nums</w:t>
+      </w:r>
+      <w:proofErr w:type="spellEnd"/>
+      <w:r>
+        <w:t xml:space="preserve">) { try { // Write your code here int left = 0; // Start index int right = </w:t>
+      </w:r>
+      <w:proofErr w:type="spellStart"/>
+      <w:r>
+        <w:t>nums.Length</w:t>
+      </w:r>
+      <w:proofErr w:type="spellEnd"/>
+      <w:r>
+        <w:t xml:space="preserve"> - 1; // End index // Use binary search to find the minimum element in the rotated sorted array while (left &lt; right) { int mid = (left + right) / 2; // Find the middle index // If the middle element is greater than the rightmost element, the minimum is to the right if (</w:t>
+      </w:r>
+      <w:proofErr w:type="spellStart"/>
+      <w:r>
+        <w:t>nums</w:t>
+      </w:r>
+      <w:proofErr w:type="spellEnd"/>
+      <w:r>
+        <w:t xml:space="preserve">[mid] &gt; </w:t>
+      </w:r>
+      <w:proofErr w:type="spellStart"/>
+      <w:r>
+        <w:t>nums</w:t>
+      </w:r>
+      <w:proofErr w:type="spellEnd"/>
+      <w:r>
+        <w:t xml:space="preserve">[right]) { left = mid + 1; // Move left index to mid + 1 } else { right = mid; // Move right index to mid } } return </w:t>
+      </w:r>
+      <w:proofErr w:type="spellStart"/>
+      <w:r>
+        <w:t>nums</w:t>
+      </w:r>
+      <w:proofErr w:type="spellEnd"/>
+      <w:r>
+        <w:t>[left]; // Return the minimum element } catch (Exception) { throw; } }</w:t>
       </w:r>
     </w:p>
     <w:p>
@@ -3567,12 +5024,21 @@
         </w:rPr>
         <w:t xml:space="preserve"> </w:t>
       </w:r>
-      <w:r>
-        <w:rPr>
-          <w:b/>
-          <w:bCs/>
-        </w:rPr>
-        <w:t xml:space="preserve">Prompt : </w:t>
+      <w:proofErr w:type="gramStart"/>
+      <w:r>
+        <w:rPr>
+          <w:b/>
+          <w:bCs/>
+        </w:rPr>
+        <w:t>Prompt :</w:t>
+      </w:r>
+      <w:proofErr w:type="gramEnd"/>
+      <w:r>
+        <w:rPr>
+          <w:b/>
+          <w:bCs/>
+        </w:rPr>
+        <w:t xml:space="preserve"> </w:t>
       </w:r>
       <w:r>
         <w:rPr>
@@ -3640,7 +5106,7 @@
     <w:p>
       <w:r>
         <w:pict w14:anchorId="5B6BDDFE">
-          <v:rect id="_x0000_i1170" style="width:0;height:1.5pt" o:hralign="center" o:hrstd="t" o:hr="t" fillcolor="#a0a0a0" stroked="f"/>
+          <v:rect id="_x0000_i1039" style="width:0;height:1.5pt" o:hralign="center" o:hrstd="t" o:hr="t" fillcolor="#a0a0a0" stroked="f"/>
         </w:pict>
       </w:r>
     </w:p>
@@ -3687,12 +5153,21 @@
       <w:r>
         <w:t xml:space="preserve"> to efficiently find the minimum in </w:t>
       </w:r>
-      <w:r>
-        <w:rPr>
-          <w:b/>
-          <w:bCs/>
-        </w:rPr>
-        <w:t>O(log n)</w:t>
+      <w:proofErr w:type="gramStart"/>
+      <w:r>
+        <w:rPr>
+          <w:b/>
+          <w:bCs/>
+        </w:rPr>
+        <w:t>O(</w:t>
+      </w:r>
+      <w:proofErr w:type="gramEnd"/>
+      <w:r>
+        <w:rPr>
+          <w:b/>
+          <w:bCs/>
+        </w:rPr>
+        <w:t>log n)</w:t>
       </w:r>
       <w:r>
         <w:t xml:space="preserve"> time.</w:t>
@@ -3706,7 +5181,23 @@
         </w:numPr>
       </w:pPr>
       <w:r>
-        <w:t>Compares nums[mid] with nums[right] to determine whether the minimum lies to the left or right half.</w:t>
+        <w:t xml:space="preserve">Compares </w:t>
+      </w:r>
+      <w:proofErr w:type="spellStart"/>
+      <w:r>
+        <w:t>nums</w:t>
+      </w:r>
+      <w:proofErr w:type="spellEnd"/>
+      <w:r>
+        <w:t xml:space="preserve">[mid] with </w:t>
+      </w:r>
+      <w:proofErr w:type="spellStart"/>
+      <w:r>
+        <w:t>nums</w:t>
+      </w:r>
+      <w:proofErr w:type="spellEnd"/>
+      <w:r>
+        <w:t>[right] to determine whether the minimum lies to the left or right half.</w:t>
       </w:r>
     </w:p>
     <w:p>
@@ -3717,7 +5208,15 @@
         </w:numPr>
       </w:pPr>
       <w:r>
-        <w:t xml:space="preserve">The loop exits when left == right, at which point nums[left] is the </w:t>
+        <w:t xml:space="preserve">The loop exits when left == right, at which point </w:t>
+      </w:r>
+      <w:proofErr w:type="spellStart"/>
+      <w:r>
+        <w:t>nums</w:t>
+      </w:r>
+      <w:proofErr w:type="spellEnd"/>
+      <w:r>
+        <w:t xml:space="preserve">[left] is the </w:t>
       </w:r>
       <w:r>
         <w:rPr>
@@ -3733,7 +5232,7 @@
     <w:p>
       <w:r>
         <w:pict w14:anchorId="5430483E">
-          <v:rect id="_x0000_i1171" style="width:0;height:1.5pt" o:hralign="center" o:hrstd="t" o:hr="t" fillcolor="#a0a0a0" stroked="f"/>
+          <v:rect id="_x0000_i1040" style="width:0;height:1.5pt" o:hralign="center" o:hrstd="t" o:hr="t" fillcolor="#a0a0a0" stroked="f"/>
         </w:pict>
       </w:r>
     </w:p>
@@ -3941,7 +5440,7 @@
     <w:p>
       <w:r>
         <w:pict w14:anchorId="5B504CBC">
-          <v:rect id="_x0000_i1172" style="width:0;height:1.5pt" o:hralign="center" o:hrstd="t" o:hr="t" fillcolor="#a0a0a0" stroked="f"/>
+          <v:rect id="_x0000_i1041" style="width:0;height:1.5pt" o:hralign="center" o:hrstd="t" o:hr="t" fillcolor="#a0a0a0" stroked="f"/>
         </w:pict>
       </w:r>
     </w:p>
@@ -4016,6 +5515,7 @@
                 <w:b/>
                 <w:bCs/>
               </w:rPr>
+              <w:lastRenderedPageBreak/>
               <w:t>Edge Case</w:t>
             </w:r>
           </w:p>
@@ -4153,8 +5653,13 @@
             <w:hideMark/>
           </w:tcPr>
           <w:p>
-            <w:r>
-              <w:t>Behaves like unrotated</w:t>
+            <w:proofErr w:type="gramStart"/>
+            <w:r>
+              <w:t>Behaves</w:t>
+            </w:r>
+            <w:proofErr w:type="gramEnd"/>
+            <w:r>
+              <w:t xml:space="preserve"> like unrotated</w:t>
             </w:r>
           </w:p>
         </w:tc>
@@ -4171,7 +5676,6 @@
           </w:tcPr>
           <w:p>
             <w:r>
-              <w:lastRenderedPageBreak/>
               <w:t>Small array (length = 1) e.g. [10]</w:t>
             </w:r>
           </w:p>
@@ -4296,7 +5800,15 @@
           </w:tcPr>
           <w:p>
             <w:r>
-              <w:t>Binary search ensures O(log n)</w:t>
+              <w:t xml:space="preserve">Binary search ensures </w:t>
+            </w:r>
+            <w:proofErr w:type="gramStart"/>
+            <w:r>
+              <w:t>O(</w:t>
+            </w:r>
+            <w:proofErr w:type="gramEnd"/>
+            <w:r>
+              <w:t>log n)</w:t>
             </w:r>
           </w:p>
         </w:tc>
@@ -4422,8 +5934,13 @@
           </w:tcPr>
           <w:p>
             <w:r>
-              <w:t>Will throw IndexOutOfRangeException</w:t>
-            </w:r>
+              <w:t xml:space="preserve">Will throw </w:t>
+            </w:r>
+            <w:proofErr w:type="spellStart"/>
+            <w:r>
+              <w:t>IndexOutOfRangeException</w:t>
+            </w:r>
+            <w:proofErr w:type="spellEnd"/>
           </w:p>
         </w:tc>
       </w:tr>
@@ -4431,7 +5948,7 @@
     <w:p>
       <w:r>
         <w:pict w14:anchorId="329CBCD0">
-          <v:rect id="_x0000_i1173" style="width:0;height:1.5pt" o:hralign="center" o:hrstd="t" o:hr="t" fillcolor="#a0a0a0" stroked="f"/>
+          <v:rect id="_x0000_i1042" style="width:0;height:1.5pt" o:hralign="center" o:hrstd="t" o:hr="t" fillcolor="#a0a0a0" stroked="f"/>
         </w:pict>
       </w:r>
     </w:p>
@@ -4490,12 +6007,43 @@
     </w:p>
     <w:p>
       <w:r>
-        <w:t>if (nums == null || nums.Length == 0)</w:t>
-      </w:r>
-    </w:p>
-    <w:p>
-      <w:r>
-        <w:t xml:space="preserve">    throw new ArgumentException("Input array must not be empty.");</w:t>
+        <w:t>if (</w:t>
+      </w:r>
+      <w:proofErr w:type="spellStart"/>
+      <w:r>
+        <w:t>nums</w:t>
+      </w:r>
+      <w:proofErr w:type="spellEnd"/>
+      <w:r>
+        <w:t xml:space="preserve"> == null || </w:t>
+      </w:r>
+      <w:proofErr w:type="spellStart"/>
+      <w:proofErr w:type="gramStart"/>
+      <w:r>
+        <w:t>nums.Length</w:t>
+      </w:r>
+      <w:proofErr w:type="spellEnd"/>
+      <w:proofErr w:type="gramEnd"/>
+      <w:r>
+        <w:t xml:space="preserve"> == 0)</w:t>
+      </w:r>
+    </w:p>
+    <w:p>
+      <w:r>
+        <w:t xml:space="preserve">    throw new </w:t>
+      </w:r>
+      <w:proofErr w:type="spellStart"/>
+      <w:proofErr w:type="gramStart"/>
+      <w:r>
+        <w:t>ArgumentException</w:t>
+      </w:r>
+      <w:proofErr w:type="spellEnd"/>
+      <w:r>
+        <w:t>(</w:t>
+      </w:r>
+      <w:proofErr w:type="gramEnd"/>
+      <w:r>
+        <w:t>"Input array must not be empty.");</w:t>
       </w:r>
     </w:p>
     <w:p/>
@@ -4532,45 +6080,44 @@
     </w:p>
     <w:p>
       <w:r>
-        <w:t xml:space="preserve">Given an integer x, return true if x is a palindrome, and false otherwise. A palindrome is a number that reads the same forward and backward. Examples: • Input: 121, Output: true • Input: 10, Output: false (Explanation: Reads 01 from right to left. Therefore, it is not a palindrome.) </w:t>
-      </w:r>
-    </w:p>
-    <w:p>
-      <w:pPr>
-        <w:rPr>
-          <w:b/>
-          <w:bCs/>
-        </w:rPr>
-      </w:pPr>
-      <w:r>
-        <w:rPr>
-          <w:b/>
-          <w:bCs/>
-        </w:rPr>
-        <w:t xml:space="preserve">Below is the code for </w:t>
-      </w:r>
-      <w:r>
-        <w:rPr>
-          <w:b/>
-          <w:bCs/>
-        </w:rPr>
-        <w:t>the above</w:t>
-      </w:r>
-      <w:r>
-        <w:rPr>
-          <w:b/>
-          <w:bCs/>
-        </w:rPr>
-        <w:t xml:space="preserve"> question </w:t>
-      </w:r>
-    </w:p>
-    <w:p>
-      <w:r>
-        <w:t xml:space="preserve">public static bool IsPalindrome(int x) { try { // Write your code here if (x &lt; 0) return false; // Negative numbers are not palindromes int original = x; // Store the original number for comparison int reversed = 0; // Initialize the reversed number // Reverse the digits of the number while (x &gt; 0) { int digit = x % 10; // Get the last digit reversed = reversed * 10 + digit; // Append digit to the reversed number x /= 10; // Remove the last digit from x } return original </w:t>
-      </w:r>
+        <w:t xml:space="preserve">Given an integer x, return true if x is a palindrome, and false otherwise. A palindrome is a number that reads the same forward and backward. </w:t>
+      </w:r>
+      <w:proofErr w:type="gramStart"/>
+      <w:r>
+        <w:t>Examples: •</w:t>
+      </w:r>
+      <w:proofErr w:type="gramEnd"/>
+      <w:r>
+        <w:t xml:space="preserve"> Input: 121, Output: true • Input: 10, Output: false (Explanation: Reads 01 from right to left. Therefore, it is not a palindrome.) </w:t>
+      </w:r>
+    </w:p>
+    <w:p>
+      <w:pPr>
+        <w:rPr>
+          <w:b/>
+          <w:bCs/>
+        </w:rPr>
+      </w:pPr>
+      <w:r>
+        <w:rPr>
+          <w:b/>
+          <w:bCs/>
+        </w:rPr>
+        <w:t xml:space="preserve">Below is the code for the above question </w:t>
+      </w:r>
+    </w:p>
+    <w:p>
       <w:r>
         <w:lastRenderedPageBreak/>
-        <w:t xml:space="preserve">== reversed; // Check if the original number and reversed number are equal } catch (Exception) { throw; } } </w:t>
+        <w:t xml:space="preserve">public static bool </w:t>
+      </w:r>
+      <w:proofErr w:type="spellStart"/>
+      <w:r>
+        <w:t>IsPalindrome</w:t>
+      </w:r>
+      <w:proofErr w:type="spellEnd"/>
+      <w:r>
+        <w:t xml:space="preserve">(int x) { try { // Write your code here if (x &lt; 0) return false; // Negative numbers are not palindromes int original = x; // Store the original number for comparison int reversed = 0; // Initialize the reversed number // Reverse the digits of the number while (x &gt; 0) { int digit = x % 10; // Get the last digit reversed = reversed * 10 + digit; // Append digit to the reversed number x /= 10; // Remove the last digit from x } return original == reversed; // Check if the original number and reversed number are equal } catch (Exception) { throw; } } </w:t>
       </w:r>
     </w:p>
     <w:p>
@@ -4629,7 +6176,7 @@
     <w:p>
       <w:r>
         <w:pict w14:anchorId="276DE2D6">
-          <v:rect id="_x0000_i1190" style="width:0;height:1.5pt" o:hralign="center" o:hrstd="t" o:hr="t" fillcolor="#a0a0a0" stroked="f"/>
+          <v:rect id="_x0000_i1043" style="width:0;height:1.5pt" o:hralign="center" o:hrstd="t" o:hr="t" fillcolor="#a0a0a0" stroked="f"/>
         </w:pict>
       </w:r>
     </w:p>
@@ -4684,8 +6231,13 @@
           <w:numId w:val="9"/>
         </w:numPr>
       </w:pPr>
-      <w:r>
-        <w:t>Reverses the digits of the number accurately.</w:t>
+      <w:proofErr w:type="gramStart"/>
+      <w:r>
+        <w:t>Reverses</w:t>
+      </w:r>
+      <w:proofErr w:type="gramEnd"/>
+      <w:r>
+        <w:t xml:space="preserve"> the digits of the number accurately.</w:t>
       </w:r>
     </w:p>
     <w:p>
@@ -4695,14 +6247,19 @@
           <w:numId w:val="9"/>
         </w:numPr>
       </w:pPr>
-      <w:r>
-        <w:t>Compares the original and reversed values to determine if it's a palindrome.</w:t>
+      <w:proofErr w:type="gramStart"/>
+      <w:r>
+        <w:t>Compares</w:t>
+      </w:r>
+      <w:proofErr w:type="gramEnd"/>
+      <w:r>
+        <w:t xml:space="preserve"> the original and reversed values to determine if it's a palindrome.</w:t>
       </w:r>
     </w:p>
     <w:p>
       <w:r>
         <w:pict w14:anchorId="3DA4044F">
-          <v:rect id="_x0000_i1191" style="width:0;height:1.5pt" o:hralign="center" o:hrstd="t" o:hr="t" fillcolor="#a0a0a0" stroked="f"/>
+          <v:rect id="_x0000_i1044" style="width:0;height:1.5pt" o:hralign="center" o:hrstd="t" o:hr="t" fillcolor="#a0a0a0" stroked="f"/>
         </w:pict>
       </w:r>
     </w:p>
@@ -5094,8 +6651,13 @@
             <w:hideMark/>
           </w:tcPr>
           <w:p>
-            <w:r>
-              <w:t>As long as int doesn’t overflow</w:t>
+            <w:proofErr w:type="gramStart"/>
+            <w:r>
+              <w:t>As long as</w:t>
+            </w:r>
+            <w:proofErr w:type="gramEnd"/>
+            <w:r>
+              <w:t xml:space="preserve"> int doesn’t overflow</w:t>
             </w:r>
           </w:p>
         </w:tc>
@@ -5112,6 +6674,7 @@
           </w:tcPr>
           <w:p>
             <w:r>
+              <w:lastRenderedPageBreak/>
               <w:t>x = 1000021</w:t>
             </w:r>
           </w:p>
@@ -5163,7 +6726,6 @@
           <w:b/>
           <w:bCs/>
         </w:rPr>
-        <w:lastRenderedPageBreak/>
         <w:t>Question 8</w:t>
       </w:r>
       <w:r>
@@ -5172,84 +6734,74 @@
     </w:p>
     <w:p>
       <w:r>
-        <w:t xml:space="preserve">The Fibonacci numbers, commonly denoted F(n), form a sequence, called the Fibonacci sequence, such that each number is the sum of the two preceding ones, starting from 0 and 1. That is, • F(0) = 0, F(1) = 1 • F(n) = F(n - 1) + F(n - 2), for n &gt; 1 Given n, calculate F(n). Examples: • Input: 2, Output: 1 • Input: 3, Output: 2 • Input: 4, Output: 3 Constraints: • 0 &lt;= n &lt;= 30 </w:t>
-      </w:r>
-    </w:p>
-    <w:p>
-      <w:pPr>
-        <w:rPr>
-          <w:b/>
-          <w:bCs/>
-        </w:rPr>
-      </w:pPr>
-      <w:r>
-        <w:rPr>
-          <w:b/>
-          <w:bCs/>
-        </w:rPr>
-        <w:t>Below</w:t>
-      </w:r>
-      <w:r>
-        <w:rPr>
-          <w:b/>
-          <w:bCs/>
-        </w:rPr>
-        <w:t xml:space="preserve"> is the code for </w:t>
-      </w:r>
-      <w:r>
-        <w:rPr>
-          <w:b/>
-          <w:bCs/>
-        </w:rPr>
-        <w:t>the above</w:t>
-      </w:r>
-      <w:r>
-        <w:rPr>
-          <w:b/>
-          <w:bCs/>
-        </w:rPr>
-        <w:t xml:space="preserve"> question </w:t>
-      </w:r>
-    </w:p>
-    <w:p>
-      <w:r>
-        <w:t>public static int Fibonacci(int n) { try { // Write your code here if (n == 0) return 0; // Base case for Fibonacci if (n == 1) return 1; // Base case for Fibonacci int a = 0, b = 1; // Initialize the first two Fibonacci numbers // Calculate Fibonacci iteratively for (int i = 2; i &lt;= n; i++) { int temp = a + b; // Calculate the next Fibonacci number a = b; // Update a to the next number b = temp; // Update b to the newly calculated number } return b; } catch (Exception) { throw; } }</w:t>
-      </w:r>
-    </w:p>
-    <w:p>
-      <w:pPr>
-        <w:rPr>
-          <w:b/>
-          <w:bCs/>
-        </w:rPr>
-      </w:pPr>
-      <w:r>
-        <w:rPr>
-          <w:b/>
-          <w:bCs/>
-        </w:rPr>
-        <w:t xml:space="preserve"> does it </w:t>
-      </w:r>
-      <w:r>
-        <w:rPr>
-          <w:b/>
-          <w:bCs/>
-        </w:rPr>
-        <w:t>handle</w:t>
-      </w:r>
-      <w:r>
-        <w:rPr>
-          <w:b/>
-          <w:bCs/>
-        </w:rPr>
-        <w:t xml:space="preserve"> all edge </w:t>
-      </w:r>
-      <w:r>
-        <w:rPr>
-          <w:b/>
-          <w:bCs/>
-        </w:rPr>
-        <w:t>cases?</w:t>
+        <w:t xml:space="preserve">The Fibonacci numbers, commonly denoted F(n), form a sequence, called the Fibonacci sequence, such that each number is the sum of the two preceding ones, starting from 0 and 1. That is, • F(0) = 0, F(1) = 1 • F(n) = F(n - 1) + F(n - 2), for n &gt; 1 Given n, calculate F(n). </w:t>
+      </w:r>
+      <w:proofErr w:type="gramStart"/>
+      <w:r>
+        <w:t>Examples: •</w:t>
+      </w:r>
+      <w:proofErr w:type="gramEnd"/>
+      <w:r>
+        <w:t xml:space="preserve"> Input: 2, Output: 1 • Input: 3, Output: 2 • Input: 4, Output: 3 Constraints: • 0 &lt;= n &lt;= 30 </w:t>
+      </w:r>
+    </w:p>
+    <w:p>
+      <w:pPr>
+        <w:rPr>
+          <w:b/>
+          <w:bCs/>
+        </w:rPr>
+      </w:pPr>
+      <w:r>
+        <w:rPr>
+          <w:b/>
+          <w:bCs/>
+        </w:rPr>
+        <w:t xml:space="preserve">Below is the code for the above question </w:t>
+      </w:r>
+    </w:p>
+    <w:p>
+      <w:r>
+        <w:t xml:space="preserve">public static int Fibonacci(int n) { try { // Write your code here if (n == 0) return 0; // Base case for Fibonacci if (n == 1) return 1; // Base case for Fibonacci int a = 0, b = 1; // Initialize the first two Fibonacci numbers // Calculate Fibonacci iteratively for (int </w:t>
+      </w:r>
+      <w:proofErr w:type="spellStart"/>
+      <w:r>
+        <w:t>i</w:t>
+      </w:r>
+      <w:proofErr w:type="spellEnd"/>
+      <w:r>
+        <w:t xml:space="preserve"> = 2; </w:t>
+      </w:r>
+      <w:proofErr w:type="spellStart"/>
+      <w:r>
+        <w:t>i</w:t>
+      </w:r>
+      <w:proofErr w:type="spellEnd"/>
+      <w:r>
+        <w:t xml:space="preserve"> &lt;= n; </w:t>
+      </w:r>
+      <w:proofErr w:type="spellStart"/>
+      <w:r>
+        <w:t>i</w:t>
+      </w:r>
+      <w:proofErr w:type="spellEnd"/>
+      <w:r>
+        <w:t>++) { int temp = a + b; // Calculate the next Fibonacci number a = b; // Update a to the next number b = temp; // Update b to the newly calculated number } return b; } catch (Exception) { throw; } }</w:t>
+      </w:r>
+    </w:p>
+    <w:p>
+      <w:pPr>
+        <w:rPr>
+          <w:b/>
+          <w:bCs/>
+        </w:rPr>
+      </w:pPr>
+      <w:r>
+        <w:rPr>
+          <w:b/>
+          <w:bCs/>
+        </w:rPr>
+        <w:t xml:space="preserve"> does it handle all edge cases?</w:t>
       </w:r>
     </w:p>
     <w:p>
@@ -5290,7 +6842,7 @@
     <w:p>
       <w:r>
         <w:pict w14:anchorId="337FC43F">
-          <v:rect id="_x0000_i1212" style="width:0;height:1.5pt" o:hralign="center" o:hrstd="t" o:hr="t" fillcolor="#a0a0a0" stroked="f"/>
+          <v:rect id="_x0000_i1045" style="width:0;height:1.5pt" o:hralign="center" o:hrstd="t" o:hr="t" fillcolor="#a0a0a0" stroked="f"/>
         </w:pict>
       </w:r>
     </w:p>
@@ -5405,7 +6957,7 @@
     <w:p>
       <w:r>
         <w:pict w14:anchorId="47987EA7">
-          <v:rect id="_x0000_i1213" style="width:0;height:1.5pt" o:hralign="center" o:hrstd="t" o:hr="t" fillcolor="#a0a0a0" stroked="f"/>
+          <v:rect id="_x0000_i1046" style="width:0;height:1.5pt" o:hralign="center" o:hrstd="t" o:hr="t" fillcolor="#a0a0a0" stroked="f"/>
         </w:pict>
       </w:r>
     </w:p>
@@ -5480,6 +7032,7 @@
                 <w:b/>
                 <w:bCs/>
               </w:rPr>
+              <w:lastRenderedPageBreak/>
               <w:t>Edge Case</w:t>
             </w:r>
           </w:p>
@@ -5588,7 +7141,6 @@
           </w:tcPr>
           <w:p>
             <w:r>
-              <w:lastRenderedPageBreak/>
               <w:t>n = 1</w:t>
             </w:r>
           </w:p>
@@ -5828,7 +7380,7 @@
     <w:p>
       <w:r>
         <w:pict w14:anchorId="403F975F">
-          <v:rect id="_x0000_i1214" style="width:0;height:1.5pt" o:hralign="center" o:hrstd="t" o:hr="t" fillcolor="#a0a0a0" stroked="f"/>
+          <v:rect id="_x0000_i1047" style="width:0;height:1.5pt" o:hralign="center" o:hrstd="t" o:hr="t" fillcolor="#a0a0a0" stroked="f"/>
         </w:pict>
       </w:r>
     </w:p>
@@ -5867,7 +7419,20 @@
     </w:p>
     <w:p>
       <w:r>
-        <w:t xml:space="preserve">    throw new ArgumentException("Input must be a non-negative integer.");</w:t>
+        <w:t xml:space="preserve">    throw new </w:t>
+      </w:r>
+      <w:proofErr w:type="spellStart"/>
+      <w:proofErr w:type="gramStart"/>
+      <w:r>
+        <w:t>ArgumentException</w:t>
+      </w:r>
+      <w:proofErr w:type="spellEnd"/>
+      <w:r>
+        <w:t>(</w:t>
+      </w:r>
+      <w:proofErr w:type="gramEnd"/>
+      <w:r>
+        <w:t>"Input must be a non-negative integer.");</w:t>
       </w:r>
     </w:p>
     <w:p>
@@ -7944,6 +9509,7 @@
   <w:style w:type="character" w:default="1" w:styleId="DefaultParagraphFont">
     <w:name w:val="Default Paragraph Font"/>
     <w:uiPriority w:val="1"/>
+    <w:semiHidden/>
     <w:unhideWhenUsed/>
   </w:style>
   <w:style w:type="table" w:default="1" w:styleId="TableNormal">

</xml_diff>